<commit_message>
number 2 and number three edited
</commit_message>
<xml_diff>
--- a/Assignment1.docx
+++ b/Assignment1.docx
@@ -44,7 +44,7 @@
           <w:szCs w:val="24"/>
           <w:lang w:val="en-US"/>
         </w:rPr>
-        <w:t xml:space="preserve">The fllowing article is used to show </w:t>
+        <w:t xml:space="preserve">In the following article is used to change the the </w:t>
       </w:r>
     </w:p>
     <w:p>
@@ -82,647 +82,83 @@
           <w:szCs w:val="24"/>
           <w:lang w:val="en-US"/>
         </w:rPr>
-        <w:t>The first recorded description of the social interactions that could be enabled through networking was a series of memos written by JCR Licklider of MIT in Aug 1962 discussing his “galactic network” concept.</w:t>
-      </w:r>
-    </w:p>
-    <w:p>
-      <w:pPr>
-        <w:rPr>
-          <w:rFonts w:hint="default" w:ascii="Times New Roman" w:hAnsi="Times New Roman" w:cs="Times New Roman"/>
-          <w:sz w:val="24"/>
-          <w:szCs w:val="24"/>
-          <w:lang w:val="en-US"/>
-        </w:rPr>
-      </w:pPr>
-      <w:r>
-        <w:rPr>
-          <w:rFonts w:hint="default" w:ascii="Times New Roman" w:hAnsi="Times New Roman" w:cs="Times New Roman"/>
-          <w:sz w:val="24"/>
-          <w:szCs w:val="24"/>
-          <w:lang w:val="en-US"/>
-        </w:rPr>
-        <w:t>In October Licklide who was the head of DARPA convinced his IVAN Surtherland ,Bob Taylor and MIT researcher Lawerance G.Roberts the importance of the networking content.</w:t>
-      </w:r>
-    </w:p>
-    <w:p>
-      <w:pPr>
-        <w:rPr>
-          <w:rFonts w:hint="default" w:ascii="Times New Roman" w:hAnsi="Times New Roman" w:cs="Times New Roman"/>
-          <w:sz w:val="24"/>
-          <w:szCs w:val="24"/>
-          <w:lang w:val="en-US"/>
-        </w:rPr>
-      </w:pPr>
-      <w:r>
-        <w:rPr>
-          <w:rFonts w:hint="default" w:ascii="Times New Roman" w:hAnsi="Times New Roman" w:cs="Times New Roman"/>
-          <w:sz w:val="24"/>
-          <w:szCs w:val="24"/>
-          <w:lang w:val="en-US"/>
-        </w:rPr>
-        <w:t xml:space="preserve"> 1961</w:t>
-      </w:r>
-    </w:p>
-    <w:p>
-      <w:pPr>
-        <w:rPr>
-          <w:rFonts w:hint="default" w:ascii="Times New Roman" w:hAnsi="Times New Roman" w:cs="Times New Roman"/>
-          <w:sz w:val="24"/>
-          <w:szCs w:val="24"/>
-          <w:lang w:val="en-US"/>
-        </w:rPr>
-      </w:pPr>
-      <w:r>
-        <w:rPr>
-          <w:rFonts w:hint="default" w:ascii="Times New Roman" w:hAnsi="Times New Roman" w:cs="Times New Roman"/>
-          <w:sz w:val="24"/>
-          <w:szCs w:val="24"/>
-          <w:lang w:val="en-US"/>
-        </w:rPr>
-        <w:t>Leonard Kielinirock published published the first paper on packet switching theory</w:t>
-      </w:r>
-    </w:p>
-    <w:p>
-      <w:pPr>
-        <w:rPr>
-          <w:rFonts w:hint="default" w:ascii="Times New Roman" w:hAnsi="Times New Roman" w:cs="Times New Roman"/>
-          <w:sz w:val="24"/>
-          <w:szCs w:val="24"/>
-          <w:lang w:val="en-US"/>
-        </w:rPr>
-      </w:pPr>
-      <w:r>
-        <w:rPr>
-          <w:rFonts w:hint="default" w:ascii="Times New Roman" w:hAnsi="Times New Roman" w:cs="Times New Roman"/>
-          <w:sz w:val="24"/>
-          <w:szCs w:val="24"/>
-          <w:lang w:val="en-US"/>
-        </w:rPr>
-        <w:t>1964</w:t>
-      </w:r>
-    </w:p>
-    <w:p>
-      <w:pPr>
-        <w:rPr>
-          <w:rFonts w:hint="default" w:ascii="Times New Roman" w:hAnsi="Times New Roman" w:cs="Times New Roman"/>
-          <w:sz w:val="24"/>
-          <w:szCs w:val="24"/>
-          <w:lang w:val="en-US"/>
-        </w:rPr>
-      </w:pPr>
-      <w:r>
-        <w:rPr>
-          <w:rFonts w:hint="default" w:ascii="Times New Roman" w:hAnsi="Times New Roman" w:cs="Times New Roman"/>
-          <w:sz w:val="24"/>
-          <w:szCs w:val="24"/>
-          <w:lang w:val="en-US"/>
-        </w:rPr>
-        <w:t>Leonard Kielinirock published the first book on the subject of packet switching theory.</w:t>
-      </w:r>
-    </w:p>
-    <w:p>
-      <w:pPr>
-        <w:rPr>
-          <w:rFonts w:hint="default" w:ascii="Times New Roman" w:hAnsi="Times New Roman" w:cs="Times New Roman"/>
-          <w:sz w:val="24"/>
-          <w:szCs w:val="24"/>
-          <w:lang w:val="en-US"/>
-        </w:rPr>
-      </w:pPr>
-      <w:r>
-        <w:rPr>
-          <w:rFonts w:hint="default" w:ascii="Times New Roman" w:hAnsi="Times New Roman" w:cs="Times New Roman"/>
-          <w:sz w:val="24"/>
-          <w:szCs w:val="24"/>
-          <w:lang w:val="en-US"/>
-        </w:rPr>
-        <w:t>In 1965</w:t>
-      </w:r>
-    </w:p>
-    <w:p>
-      <w:pPr>
-        <w:rPr>
-          <w:rFonts w:hint="default" w:ascii="Times New Roman" w:hAnsi="Times New Roman" w:cs="Times New Roman"/>
-          <w:sz w:val="24"/>
-          <w:szCs w:val="24"/>
-          <w:lang w:val="en-US"/>
-        </w:rPr>
-      </w:pPr>
-      <w:r>
-        <w:rPr>
-          <w:rFonts w:hint="default" w:ascii="Times New Roman" w:hAnsi="Times New Roman" w:cs="Times New Roman"/>
-          <w:sz w:val="24"/>
-          <w:szCs w:val="24"/>
-          <w:lang w:val="en-US"/>
-        </w:rPr>
-        <w:t>Thomas Merrill, Roberts connected the TX-2 computer in mass to Q-32 in California with low speed dial-up telephone line creating the first wide-area computer network.</w:t>
-      </w:r>
-    </w:p>
-    <w:p>
-      <w:pPr>
-        <w:rPr>
-          <w:rFonts w:hint="default" w:ascii="Times New Roman" w:hAnsi="Times New Roman" w:cs="Times New Roman"/>
-          <w:sz w:val="24"/>
-          <w:szCs w:val="24"/>
-          <w:lang w:val="en-US"/>
-        </w:rPr>
-      </w:pPr>
-      <w:r>
-        <w:rPr>
-          <w:rFonts w:hint="default" w:ascii="Times New Roman" w:hAnsi="Times New Roman" w:cs="Times New Roman"/>
-          <w:sz w:val="24"/>
-          <w:szCs w:val="24"/>
-          <w:lang w:val="en-US"/>
-        </w:rPr>
-        <w:t>1964</w:t>
-      </w:r>
-    </w:p>
-    <w:p>
-      <w:pPr>
-        <w:rPr>
-          <w:rFonts w:hint="default" w:ascii="Times New Roman" w:hAnsi="Times New Roman" w:cs="Times New Roman"/>
-          <w:sz w:val="24"/>
-          <w:szCs w:val="24"/>
-          <w:lang w:val="en-US"/>
-        </w:rPr>
-      </w:pPr>
-      <w:r>
-        <w:rPr>
-          <w:rFonts w:hint="default" w:ascii="Times New Roman" w:hAnsi="Times New Roman" w:cs="Times New Roman"/>
-          <w:sz w:val="24"/>
-          <w:szCs w:val="24"/>
-          <w:lang w:val="en-US"/>
-        </w:rPr>
-        <w:t>The RAND group had written on a paper on packet switching networks networks for secure voice in the military.</w:t>
-      </w:r>
-    </w:p>
-    <w:p>
-      <w:pPr>
-        <w:rPr>
-          <w:rFonts w:hint="default" w:ascii="Times New Roman" w:hAnsi="Times New Roman" w:cs="Times New Roman"/>
-          <w:sz w:val="24"/>
-          <w:szCs w:val="24"/>
-          <w:lang w:val="en-US"/>
-        </w:rPr>
-      </w:pPr>
-      <w:r>
-        <w:rPr>
-          <w:rFonts w:hint="default" w:ascii="Times New Roman" w:hAnsi="Times New Roman" w:cs="Times New Roman"/>
-          <w:sz w:val="24"/>
-          <w:szCs w:val="24"/>
-          <w:lang w:val="en-US"/>
-        </w:rPr>
-        <w:t>1968</w:t>
-      </w:r>
-    </w:p>
-    <w:p>
-      <w:pPr>
-        <w:rPr>
-          <w:rFonts w:hint="default" w:ascii="Times New Roman" w:hAnsi="Times New Roman" w:cs="Times New Roman"/>
-          <w:sz w:val="24"/>
-          <w:szCs w:val="24"/>
-          <w:lang w:val="en-US"/>
-        </w:rPr>
-      </w:pPr>
-      <w:r>
-        <w:rPr>
-          <w:rFonts w:hint="default" w:ascii="Times New Roman" w:hAnsi="Times New Roman" w:cs="Times New Roman"/>
-          <w:sz w:val="24"/>
-          <w:szCs w:val="24"/>
-          <w:lang w:val="en-US"/>
-        </w:rPr>
-        <w:t>August after Roberts and the DARPA funded community had refined the overall structure and specification for the ARPANET a RFO was released by DARPA for the development of one of the key components the switching called Interface message Processor(IMP).</w:t>
-      </w:r>
-    </w:p>
-    <w:p>
-      <w:pPr>
-        <w:rPr>
-          <w:rFonts w:hint="default" w:ascii="Times New Roman" w:hAnsi="Times New Roman" w:cs="Times New Roman"/>
-          <w:sz w:val="24"/>
-          <w:szCs w:val="24"/>
-          <w:lang w:val="en-US"/>
-        </w:rPr>
-      </w:pPr>
-      <w:r>
-        <w:rPr>
-          <w:rFonts w:hint="default" w:ascii="Times New Roman" w:hAnsi="Times New Roman" w:cs="Times New Roman"/>
-          <w:sz w:val="24"/>
-          <w:szCs w:val="24"/>
-          <w:lang w:val="en-US"/>
-        </w:rPr>
-        <w:t>In1969</w:t>
-      </w:r>
-    </w:p>
-    <w:p>
-      <w:pPr>
-        <w:rPr>
-          <w:rFonts w:hint="default" w:ascii="Times New Roman" w:hAnsi="Times New Roman" w:cs="Times New Roman"/>
-          <w:sz w:val="24"/>
-          <w:szCs w:val="24"/>
-          <w:lang w:val="en-US"/>
-        </w:rPr>
-      </w:pPr>
-      <w:r>
-        <w:rPr>
-          <w:rFonts w:hint="default" w:ascii="Times New Roman" w:hAnsi="Times New Roman" w:cs="Times New Roman"/>
-          <w:sz w:val="24"/>
-          <w:szCs w:val="24"/>
-          <w:lang w:val="en-US"/>
-        </w:rPr>
-        <w:t xml:space="preserve">Sep </w:t>
-      </w:r>
-    </w:p>
-    <w:p>
-      <w:pPr>
-        <w:rPr>
-          <w:rFonts w:hint="default" w:ascii="Times New Roman" w:hAnsi="Times New Roman" w:cs="Times New Roman"/>
-          <w:sz w:val="24"/>
-          <w:szCs w:val="24"/>
-          <w:lang w:val="en-US"/>
-        </w:rPr>
-      </w:pPr>
-      <w:r>
-        <w:rPr>
-          <w:rFonts w:hint="default" w:ascii="Times New Roman" w:hAnsi="Times New Roman" w:cs="Times New Roman"/>
-          <w:sz w:val="24"/>
-          <w:szCs w:val="24"/>
-          <w:lang w:val="en-US"/>
-        </w:rPr>
-        <w:t xml:space="preserve">BBN installed the first IMP at UCLA and the first host computer was connected </w:t>
-      </w:r>
-    </w:p>
-    <w:p>
-      <w:pPr>
-        <w:rPr>
-          <w:rFonts w:hint="default" w:ascii="Times New Roman" w:hAnsi="Times New Roman" w:cs="Times New Roman"/>
-          <w:sz w:val="24"/>
-          <w:szCs w:val="24"/>
-          <w:lang w:val="en-US"/>
-        </w:rPr>
-      </w:pPr>
-      <w:r>
-        <w:rPr>
-          <w:rFonts w:hint="default" w:ascii="Times New Roman" w:hAnsi="Times New Roman" w:cs="Times New Roman"/>
-          <w:sz w:val="24"/>
-          <w:szCs w:val="24"/>
-          <w:lang w:val="en-US"/>
-        </w:rPr>
-        <w:t>In this year The Doug Engelbart’s project on “Augmentation of human intellect” at Stanford research institute(SIR) provide the second node.</w:t>
-      </w:r>
-    </w:p>
-    <w:p>
-      <w:pPr>
-        <w:rPr>
-          <w:rFonts w:hint="default" w:ascii="Times New Roman" w:hAnsi="Times New Roman" w:cs="Times New Roman"/>
-          <w:sz w:val="24"/>
-          <w:szCs w:val="24"/>
-          <w:lang w:val="en-US"/>
-        </w:rPr>
-      </w:pPr>
-      <w:r>
-        <w:rPr>
-          <w:rFonts w:hint="default" w:ascii="Times New Roman" w:hAnsi="Times New Roman" w:cs="Times New Roman"/>
-          <w:sz w:val="24"/>
-          <w:szCs w:val="24"/>
-          <w:lang w:val="en-US"/>
-        </w:rPr>
-        <w:t>In Nov sir was connected to the ARPANET the first host- to- host message was sent from Klieninrock’s laboratory to SRI.</w:t>
-      </w:r>
-    </w:p>
-    <w:p>
-      <w:pPr>
-        <w:rPr>
-          <w:rFonts w:hint="default" w:ascii="Times New Roman" w:hAnsi="Times New Roman" w:cs="Times New Roman"/>
-          <w:sz w:val="24"/>
-          <w:szCs w:val="24"/>
-          <w:lang w:val="en-US"/>
-        </w:rPr>
-      </w:pPr>
-      <w:r>
-        <w:rPr>
-          <w:rFonts w:hint="default" w:ascii="Times New Roman" w:hAnsi="Times New Roman" w:cs="Times New Roman"/>
-          <w:sz w:val="24"/>
-          <w:szCs w:val="24"/>
-          <w:lang w:val="en-US"/>
-        </w:rPr>
-        <w:t>1970</w:t>
-      </w:r>
-    </w:p>
-    <w:p>
-      <w:pPr>
-        <w:rPr>
-          <w:rFonts w:hint="default" w:ascii="Times New Roman" w:hAnsi="Times New Roman" w:cs="Times New Roman"/>
-          <w:sz w:val="24"/>
-          <w:szCs w:val="24"/>
-          <w:lang w:val="en-US"/>
-        </w:rPr>
-      </w:pPr>
-      <w:r>
-        <w:rPr>
-          <w:rFonts w:hint="default" w:ascii="Times New Roman" w:hAnsi="Times New Roman" w:cs="Times New Roman"/>
-          <w:sz w:val="24"/>
-          <w:szCs w:val="24"/>
-          <w:lang w:val="en-US"/>
-        </w:rPr>
-        <w:t xml:space="preserve">Dec </w:t>
-      </w:r>
-    </w:p>
-    <w:p>
-      <w:pPr>
-        <w:rPr>
-          <w:rFonts w:hint="default" w:ascii="Times New Roman" w:hAnsi="Times New Roman" w:cs="Times New Roman"/>
-          <w:sz w:val="24"/>
-          <w:szCs w:val="24"/>
-          <w:lang w:val="en-US"/>
-        </w:rPr>
-      </w:pPr>
-      <w:r>
-        <w:rPr>
-          <w:rFonts w:hint="default" w:ascii="Times New Roman" w:hAnsi="Times New Roman" w:cs="Times New Roman"/>
-          <w:sz w:val="24"/>
-          <w:szCs w:val="24"/>
-          <w:lang w:val="en-US"/>
-        </w:rPr>
-        <w:t>The network working group (NWP) working under S. Crocker finished the initial ARPANET Host-to-Host protocol called the Network Control Protocol(NCP)</w:t>
-      </w:r>
-    </w:p>
-    <w:p>
-      <w:pPr>
-        <w:rPr>
-          <w:rFonts w:hint="default" w:ascii="Times New Roman" w:hAnsi="Times New Roman" w:cs="Times New Roman"/>
-          <w:sz w:val="24"/>
-          <w:szCs w:val="24"/>
-          <w:lang w:val="en-US"/>
-        </w:rPr>
-      </w:pPr>
-      <w:r>
-        <w:rPr>
-          <w:rFonts w:hint="default" w:ascii="Times New Roman" w:hAnsi="Times New Roman" w:cs="Times New Roman"/>
-          <w:sz w:val="24"/>
-          <w:szCs w:val="24"/>
-          <w:lang w:val="en-US"/>
-        </w:rPr>
-        <w:t>1972</w:t>
-      </w:r>
-    </w:p>
-    <w:p>
-      <w:pPr>
-        <w:rPr>
-          <w:rFonts w:hint="default" w:ascii="Times New Roman" w:hAnsi="Times New Roman" w:cs="Times New Roman"/>
-          <w:sz w:val="24"/>
-          <w:szCs w:val="24"/>
-          <w:lang w:val="en-US"/>
-        </w:rPr>
-      </w:pPr>
-      <w:r>
-        <w:rPr>
-          <w:rFonts w:hint="default" w:ascii="Times New Roman" w:hAnsi="Times New Roman" w:cs="Times New Roman"/>
-          <w:sz w:val="24"/>
-          <w:szCs w:val="24"/>
-          <w:lang w:val="en-US"/>
-        </w:rPr>
-        <w:t>The idea of open-architecture networking was after introduced by Khan shortly after having at DARPA in 1972 the idea was originally part of the packet radio program but subsequently become a separate program then they called it “Internetting” .Then</w:t>
-      </w:r>
-    </w:p>
-    <w:p>
-      <w:pPr>
+        <w:t>The first recorded description of the social interactions that could be enabled through networking was a series of memos written by JCR Licklider of MIT in Aug 1962 discussing his “galactic network” concept.In October Licklide who was the head of DARPA convinced his IVAN Surtherland ,Bob Taylor and MIT researcher Lawerance G.Roberts the importance of the networking content.In 1961 Leonard Kielinirock published published the first paper on packet switching theory.</w:t>
+      </w:r>
+    </w:p>
+    <w:p>
+      <w:pPr>
+        <w:rPr>
+          <w:rFonts w:hint="default" w:ascii="Times New Roman" w:hAnsi="Times New Roman" w:cs="Times New Roman"/>
+          <w:sz w:val="24"/>
+          <w:szCs w:val="24"/>
+          <w:lang w:val="en-US"/>
+        </w:rPr>
+      </w:pPr>
+      <w:r>
+        <w:rPr>
+          <w:rFonts w:hint="default" w:ascii="Times New Roman" w:hAnsi="Times New Roman" w:cs="Times New Roman"/>
+          <w:sz w:val="24"/>
+          <w:szCs w:val="24"/>
+          <w:lang w:val="en-US"/>
+        </w:rPr>
+        <w:t>1964 Leonard Kielinirock published the first book on the subject of packet switching theory.In the coming year Thomas Merrill, Roberts connected the TX-2 computer in mass to Q-32 in California with low speed dial-up telephone line creating the first wide-area computer network.The RAND group had written on a paper on packet switching networks networks for secure voice in the military.In 1968August after Roberts and the DARPA funded community had refined the overall structure and specification for the ARPANET a RFO was released by DARPA for the development of one of the key components the switching called Interface message Processor(IMP).</w:t>
+      </w:r>
+    </w:p>
+    <w:p>
+      <w:pPr>
+        <w:rPr>
+          <w:rFonts w:hint="default" w:ascii="Times New Roman" w:hAnsi="Times New Roman" w:cs="Times New Roman"/>
+          <w:sz w:val="24"/>
+          <w:szCs w:val="24"/>
+          <w:lang w:val="en-US"/>
+        </w:rPr>
+      </w:pPr>
+      <w:r>
+        <w:rPr>
+          <w:rFonts w:hint="default" w:ascii="Times New Roman" w:hAnsi="Times New Roman" w:cs="Times New Roman"/>
+          <w:sz w:val="24"/>
+          <w:szCs w:val="24"/>
+          <w:lang w:val="en-US"/>
+        </w:rPr>
+        <w:t>Inthe coming year BBN installed the first IMP at UCLA and the first host computer was connected In that year The Doug Engelbart’s project on “Augmentation of human intellect” at Stanford research institute(SIR) provide the second node.In Nov sir was connected to the ARPANET the first host- to- host message was sent from Klieninrock’s laboratory to SRI.</w:t>
+      </w:r>
+    </w:p>
+    <w:p>
+      <w:pPr>
+        <w:rPr>
+          <w:rFonts w:hint="default" w:ascii="Times New Roman" w:hAnsi="Times New Roman" w:cs="Times New Roman"/>
+          <w:sz w:val="24"/>
+          <w:szCs w:val="24"/>
+          <w:lang w:val="en-US"/>
+        </w:rPr>
+      </w:pPr>
+      <w:r>
+        <w:rPr>
+          <w:rFonts w:hint="default" w:ascii="Times New Roman" w:hAnsi="Times New Roman" w:cs="Times New Roman"/>
+          <w:sz w:val="24"/>
+          <w:szCs w:val="24"/>
+          <w:lang w:val="en-US"/>
+        </w:rPr>
+        <w:t>In 1970 Dec The network working group (NWP) working under S. Crocker finished the initial ARPANET Host-to-Host protocol called the Network Control Protocol(NCP).1972The idea of open-architecture networking was after introduced by Khan shortly after having at DARPA in 1972 the idea was originally part of the packet radio program but subsequently become a separate program then they called it “Internetting” .Then</w:t>
+      </w:r>
+      <w:r>
         <w:rPr>
           <w:rFonts w:hint="default" w:ascii="Times New Roman" w:hAnsi="Times New Roman" w:cs="Times New Roman" w:eastAsiaTheme="minorEastAsia"/>
           <w:sz w:val="24"/>
           <w:szCs w:val="24"/>
           <w:lang w:val="en-US" w:eastAsia="zh-CN" w:bidi="ar-SA"/>
         </w:rPr>
-      </w:pPr>
-      <w:r>
-        <w:rPr>
-          <w:rFonts w:hint="default" w:ascii="Times New Roman" w:hAnsi="Times New Roman" w:cs="Times New Roman" w:eastAsiaTheme="minorEastAsia"/>
-          <w:sz w:val="24"/>
-          <w:szCs w:val="24"/>
-          <w:lang w:val="en-US" w:eastAsia="zh-CN" w:bidi="ar-SA"/>
-        </w:rPr>
         <w:t xml:space="preserve">Kahn decided to develop a new version of the protocol which could meet the needs of an open-architecture network environment. This protocol would eventually be called the Transmission Control Protocol/Internet Protocol (TCP/IP). </w:t>
       </w:r>
-    </w:p>
-    <w:p>
-      <w:pPr>
-        <w:rPr>
-          <w:rFonts w:hint="default" w:ascii="Times New Roman" w:hAnsi="Times New Roman" w:cs="Times New Roman"/>
-          <w:sz w:val="24"/>
-          <w:szCs w:val="24"/>
-          <w:lang w:val="en-US"/>
-        </w:rPr>
-      </w:pPr>
-    </w:p>
-    <w:p>
-      <w:pPr>
-        <w:rPr>
-          <w:rFonts w:hint="default" w:ascii="Times New Roman" w:hAnsi="Times New Roman" w:cs="Times New Roman"/>
-          <w:sz w:val="24"/>
-          <w:szCs w:val="24"/>
-          <w:lang w:val="en-US"/>
-        </w:rPr>
-      </w:pPr>
-      <w:r>
-        <w:rPr>
-          <w:rFonts w:hint="default" w:ascii="Times New Roman" w:hAnsi="Times New Roman" w:cs="Times New Roman"/>
-          <w:sz w:val="24"/>
-          <w:szCs w:val="24"/>
-          <w:lang w:val="en-US"/>
-        </w:rPr>
-        <w:t>David Clark and his research group at MIT set out to show that compact and simple implementation of TCP was possible .They produced an implementation first for the Xerox Alto and then for the IBM PC .</w:t>
-      </w:r>
-    </w:p>
-    <w:p>
-      <w:pPr>
-        <w:rPr>
-          <w:rFonts w:hint="default" w:ascii="Times New Roman" w:hAnsi="Times New Roman" w:cs="Times New Roman"/>
-          <w:sz w:val="24"/>
-          <w:szCs w:val="24"/>
-          <w:lang w:val="en-US"/>
-        </w:rPr>
-      </w:pPr>
-      <w:r>
-        <w:rPr>
-          <w:rFonts w:hint="default" w:ascii="Times New Roman" w:hAnsi="Times New Roman" w:cs="Times New Roman"/>
-          <w:sz w:val="24"/>
-          <w:szCs w:val="24"/>
-          <w:lang w:val="en-US"/>
-        </w:rPr>
-        <w:t>The widespread development of LANS, PC and workstations in 1980s allowed the nascent Internet to flourish.</w:t>
-      </w:r>
-    </w:p>
-    <w:p>
-      <w:pPr>
-        <w:rPr>
-          <w:rFonts w:hint="default" w:ascii="Times New Roman" w:hAnsi="Times New Roman" w:cs="Times New Roman"/>
-          <w:sz w:val="24"/>
-          <w:szCs w:val="24"/>
-          <w:lang w:val="en-US"/>
-        </w:rPr>
-      </w:pPr>
-      <w:r>
-        <w:rPr>
-          <w:rFonts w:hint="default" w:ascii="Times New Roman" w:hAnsi="Times New Roman" w:cs="Times New Roman"/>
-          <w:sz w:val="24"/>
-          <w:szCs w:val="24"/>
-          <w:lang w:val="en-US"/>
-        </w:rPr>
-        <w:t xml:space="preserve">  </w:t>
-      </w:r>
-    </w:p>
-    <w:p>
-      <w:pPr>
-        <w:rPr>
-          <w:rFonts w:hint="default" w:ascii="Times New Roman" w:hAnsi="Times New Roman" w:cs="Times New Roman"/>
-          <w:sz w:val="24"/>
-          <w:szCs w:val="24"/>
-          <w:lang w:val="en-US"/>
-        </w:rPr>
-      </w:pPr>
-      <w:r>
-        <w:rPr>
-          <w:rFonts w:hint="default" w:ascii="Times New Roman" w:hAnsi="Times New Roman" w:cs="Times New Roman"/>
-          <w:sz w:val="24"/>
-          <w:szCs w:val="24"/>
-          <w:lang w:val="en-US"/>
-        </w:rPr>
-        <w:t xml:space="preserve">In 1980 TCP/IP was adopted as a defense standard </w:t>
-      </w:r>
-    </w:p>
-    <w:p>
-      <w:pPr>
-        <w:rPr>
-          <w:rFonts w:hint="default" w:ascii="Times New Roman" w:hAnsi="Times New Roman" w:cs="Times New Roman"/>
-          <w:sz w:val="24"/>
-          <w:szCs w:val="24"/>
-          <w:lang w:val="en-US"/>
-        </w:rPr>
-      </w:pPr>
-      <w:r>
-        <w:rPr>
-          <w:rFonts w:hint="default" w:ascii="Times New Roman" w:hAnsi="Times New Roman" w:cs="Times New Roman"/>
-          <w:sz w:val="24"/>
-          <w:szCs w:val="24"/>
-          <w:lang w:val="en-US"/>
-        </w:rPr>
-        <w:t>In 1983</w:t>
-      </w:r>
-    </w:p>
-    <w:p>
-      <w:pPr>
-        <w:rPr>
-          <w:rFonts w:hint="default" w:ascii="Times New Roman" w:hAnsi="Times New Roman" w:cs="Times New Roman"/>
-          <w:sz w:val="24"/>
-          <w:szCs w:val="24"/>
-          <w:lang w:val="en-US"/>
-        </w:rPr>
-      </w:pPr>
-      <w:r>
-        <w:rPr>
-          <w:rFonts w:hint="default" w:ascii="Times New Roman" w:hAnsi="Times New Roman" w:cs="Times New Roman"/>
-          <w:sz w:val="24"/>
-          <w:szCs w:val="24"/>
-          <w:lang w:val="en-US"/>
-        </w:rPr>
-        <w:t xml:space="preserve">Jan </w:t>
-      </w:r>
-    </w:p>
-    <w:p>
-      <w:pPr>
-        <w:rPr>
-          <w:rFonts w:hint="default" w:ascii="Times New Roman" w:hAnsi="Times New Roman" w:cs="Times New Roman"/>
-          <w:sz w:val="24"/>
-          <w:szCs w:val="24"/>
-          <w:lang w:val="en-US"/>
-        </w:rPr>
-      </w:pPr>
-      <w:r>
-        <w:rPr>
-          <w:rFonts w:hint="default" w:ascii="Times New Roman" w:hAnsi="Times New Roman" w:cs="Times New Roman"/>
-          <w:sz w:val="24"/>
-          <w:szCs w:val="24"/>
-          <w:lang w:val="en-US"/>
-        </w:rPr>
-        <w:t>There was a challenge in changing of ARPANET host product from NCP to TCP/IP. This change allow them to split it into MILNET supporting operational requirments and ab ARPANET supporting research needs.</w:t>
-      </w:r>
-    </w:p>
-    <w:p>
-      <w:pPr>
-        <w:rPr>
-          <w:rFonts w:hint="default" w:ascii="Times New Roman" w:hAnsi="Times New Roman" w:cs="Times New Roman"/>
-          <w:sz w:val="24"/>
-          <w:szCs w:val="24"/>
-          <w:lang w:val="en-US"/>
-        </w:rPr>
-      </w:pPr>
-    </w:p>
-    <w:p>
-      <w:pPr>
-        <w:rPr>
-          <w:rFonts w:hint="default" w:ascii="Times New Roman" w:hAnsi="Times New Roman" w:cs="Times New Roman"/>
-          <w:sz w:val="24"/>
-          <w:szCs w:val="24"/>
-          <w:lang w:val="en-US"/>
-        </w:rPr>
-      </w:pPr>
-      <w:r>
-        <w:rPr>
-          <w:rFonts w:hint="default" w:ascii="Times New Roman" w:hAnsi="Times New Roman" w:cs="Times New Roman"/>
-          <w:sz w:val="24"/>
-          <w:szCs w:val="24"/>
-          <w:lang w:val="en-US"/>
-        </w:rPr>
-        <w:t>1985</w:t>
-      </w:r>
-    </w:p>
-    <w:p>
-      <w:pPr>
-        <w:rPr>
-          <w:rFonts w:hint="default" w:ascii="Times New Roman" w:hAnsi="Times New Roman" w:cs="Times New Roman"/>
-          <w:sz w:val="24"/>
-          <w:szCs w:val="24"/>
-          <w:lang w:val="en-US"/>
-        </w:rPr>
-      </w:pPr>
-    </w:p>
-    <w:p>
-      <w:pPr>
-        <w:rPr>
-          <w:rFonts w:hint="default" w:ascii="Times New Roman" w:hAnsi="Times New Roman" w:cs="Times New Roman"/>
-          <w:sz w:val="24"/>
-          <w:szCs w:val="24"/>
-          <w:lang w:val="en-US"/>
-        </w:rPr>
-      </w:pPr>
-      <w:r>
-        <w:rPr>
-          <w:rFonts w:hint="default" w:ascii="Times New Roman" w:hAnsi="Times New Roman" w:cs="Times New Roman"/>
-          <w:sz w:val="24"/>
-          <w:szCs w:val="24"/>
-          <w:lang w:val="en-US"/>
-        </w:rPr>
-        <w:t xml:space="preserve">Interent was already established as technology supporting a broad community of researchers and developers and was used by other community for daily computer communications. </w:t>
-      </w:r>
-    </w:p>
-    <w:p>
-      <w:pPr>
-        <w:rPr>
-          <w:rFonts w:hint="default" w:ascii="Times New Roman" w:hAnsi="Times New Roman" w:cs="Times New Roman"/>
-          <w:sz w:val="24"/>
-          <w:szCs w:val="24"/>
-          <w:lang w:val="en-US"/>
-        </w:rPr>
-      </w:pPr>
-    </w:p>
-    <w:p>
-      <w:pPr>
-        <w:rPr>
-          <w:rFonts w:hint="default" w:ascii="Times New Roman" w:hAnsi="Times New Roman" w:cs="Times New Roman"/>
-          <w:sz w:val="24"/>
-          <w:szCs w:val="24"/>
-          <w:lang w:val="en-US"/>
-        </w:rPr>
-      </w:pPr>
+      <w:r>
+        <w:rPr>
+          <w:rFonts w:hint="default" w:ascii="Times New Roman" w:hAnsi="Times New Roman" w:cs="Times New Roman"/>
+          <w:sz w:val="24"/>
+          <w:szCs w:val="24"/>
+          <w:lang w:val="en-US"/>
+        </w:rPr>
+        <w:t xml:space="preserve">David Clark and his research group at MIT set out to show that compact and simple implementation of TCP was possible .They produced an implementation first for the Xerox Alto and then for the IBM PC .The widespread development of LANS, PC and workstations in 1980s allowed the nascent Internet to flourish.In 1980 TCP/IP was adopted as a defense standard In 1983 There was a challenge in changing of ARPANET host product from NCP to TCP/IP. This change allow them to split it into MILNET supporting operational requirments and ab ARPANET supporting research needs.1985Interent was already established as technology supporting a broad community of researchers and developers and was used by other community for daily computer communications. </w:t>
+      </w:r>
       <w:r>
         <w:rPr>
           <w:rFonts w:hint="default" w:ascii="Times New Roman" w:hAnsi="Times New Roman" w:cs="Times New Roman"/>
@@ -730,8 +166,18 @@
           <w:szCs w:val="24"/>
           <w:lang w:val="en-US" w:eastAsia="zh-CN"/>
         </w:rPr>
-        <w:t xml:space="preserve">In 1983, when Barry Leiner took over management of the Internet research </w:t>
-      </w:r>
+        <w:t xml:space="preserve">In 1983, when Barry Leiner took over management of the Internet research program at DARPA, he and Clark recognized that the continuing growth of the Internet community demanded a restructuring of the coordination mechanisms. </w:t>
+      </w:r>
+    </w:p>
+    <w:p>
+      <w:pPr>
+        <w:rPr>
+          <w:rFonts w:hint="default" w:ascii="Times New Roman" w:hAnsi="Times New Roman" w:cs="Times New Roman"/>
+          <w:sz w:val="24"/>
+          <w:szCs w:val="24"/>
+          <w:lang w:val="en-US"/>
+        </w:rPr>
+      </w:pPr>
     </w:p>
     <w:p>
       <w:pPr>
@@ -749,172 +195,8 @@
           <w:szCs w:val="24"/>
           <w:lang w:val="en-US" w:eastAsia="zh-CN"/>
         </w:rPr>
-        <w:t xml:space="preserve">program at DARPA, he and Clark recognized that the continuing growth of the </w:t>
-      </w:r>
-    </w:p>
-    <w:p>
-      <w:pPr>
-        <w:rPr>
-          <w:rFonts w:hint="default" w:ascii="Times New Roman" w:hAnsi="Times New Roman" w:cs="Times New Roman"/>
-          <w:sz w:val="24"/>
-          <w:szCs w:val="24"/>
-          <w:lang w:val="en-US"/>
-        </w:rPr>
-      </w:pPr>
-      <w:r>
-        <w:rPr>
-          <w:rFonts w:hint="default" w:ascii="Times New Roman" w:hAnsi="Times New Roman" w:cs="Times New Roman"/>
-          <w:sz w:val="24"/>
-          <w:szCs w:val="24"/>
-          <w:lang w:val="en-US" w:eastAsia="zh-CN"/>
-        </w:rPr>
-        <w:t xml:space="preserve">Internet community demanded a restructuring of the coordination mechanisms. </w:t>
-      </w:r>
-    </w:p>
-    <w:p>
-      <w:pPr>
-        <w:rPr>
-          <w:rFonts w:hint="default" w:ascii="Times New Roman" w:hAnsi="Times New Roman" w:cs="Times New Roman"/>
-          <w:sz w:val="24"/>
-          <w:szCs w:val="24"/>
-          <w:lang w:val="en-US"/>
-        </w:rPr>
-      </w:pPr>
-    </w:p>
-    <w:p>
-      <w:pPr>
-        <w:rPr>
-          <w:rFonts w:hint="default" w:ascii="Times New Roman" w:hAnsi="Times New Roman" w:cs="Times New Roman"/>
-          <w:sz w:val="24"/>
-          <w:szCs w:val="24"/>
-          <w:lang w:val="en-US"/>
-        </w:rPr>
-      </w:pPr>
-      <w:r>
-        <w:rPr>
-          <w:rFonts w:hint="default" w:ascii="Times New Roman" w:hAnsi="Times New Roman" w:cs="Times New Roman"/>
-          <w:sz w:val="24"/>
-          <w:szCs w:val="24"/>
-          <w:lang w:val="en-US" w:eastAsia="zh-CN"/>
-        </w:rPr>
-        <w:t xml:space="preserve">In 1992, the Internet Activities Board was re-organized </w:t>
-      </w:r>
-    </w:p>
-    <w:p>
-      <w:pPr>
-        <w:rPr>
-          <w:rFonts w:hint="default" w:ascii="Times New Roman" w:hAnsi="Times New Roman" w:cs="Times New Roman"/>
-          <w:sz w:val="24"/>
-          <w:szCs w:val="24"/>
-          <w:lang w:val="en-US"/>
-        </w:rPr>
-      </w:pPr>
-      <w:r>
-        <w:rPr>
-          <w:rFonts w:hint="default" w:ascii="Times New Roman" w:hAnsi="Times New Roman" w:cs="Times New Roman"/>
-          <w:sz w:val="24"/>
-          <w:szCs w:val="24"/>
-          <w:lang w:val="en-US" w:eastAsia="zh-CN"/>
-        </w:rPr>
-        <w:t>and re-named the Internet Architecture Board operating under the auspices of the Internet Society.</w:t>
-      </w:r>
-    </w:p>
-    <w:p>
-      <w:pPr>
-        <w:rPr>
-          <w:rFonts w:hint="default" w:ascii="Times New Roman" w:hAnsi="Times New Roman" w:cs="Times New Roman"/>
-          <w:sz w:val="24"/>
-          <w:szCs w:val="24"/>
-          <w:lang w:val="en-US"/>
-        </w:rPr>
-      </w:pPr>
-    </w:p>
-    <w:p>
-      <w:pPr>
-        <w:rPr>
-          <w:rFonts w:hint="default" w:ascii="Times New Roman" w:hAnsi="Times New Roman" w:cs="Times New Roman"/>
-          <w:sz w:val="24"/>
-          <w:szCs w:val="24"/>
-          <w:lang w:val="en-US"/>
-        </w:rPr>
-      </w:pPr>
-      <w:r>
-        <w:rPr>
-          <w:rFonts w:hint="default" w:ascii="Times New Roman" w:hAnsi="Times New Roman" w:cs="Times New Roman"/>
-          <w:sz w:val="24"/>
-          <w:szCs w:val="24"/>
-          <w:lang w:val="en-US" w:eastAsia="zh-CN"/>
-        </w:rPr>
-        <w:t xml:space="preserve">A new coordination organization was formed, the World Wide Web Consortium (W3C). Initially led from MIT’s Laboratory for Computer Science by Tim Berners-Lee (the inventor of the WWW) and Al Vezza, W3C has taken on the responsibility for </w:t>
-      </w:r>
-    </w:p>
-    <w:p>
-      <w:pPr>
-        <w:rPr>
-          <w:rFonts w:hint="default" w:ascii="Times New Roman" w:hAnsi="Times New Roman" w:cs="Times New Roman"/>
-          <w:sz w:val="24"/>
-          <w:szCs w:val="24"/>
-          <w:lang w:val="en-US"/>
-        </w:rPr>
-      </w:pPr>
-      <w:r>
-        <w:rPr>
-          <w:rFonts w:hint="default" w:ascii="Times New Roman" w:hAnsi="Times New Roman" w:cs="Times New Roman"/>
-          <w:sz w:val="24"/>
-          <w:szCs w:val="24"/>
-          <w:lang w:val="en-US" w:eastAsia="zh-CN"/>
-        </w:rPr>
-        <w:t xml:space="preserve">evolving the various protocols and standards associated with the Web. </w:t>
-      </w:r>
-    </w:p>
-    <w:p>
-      <w:pPr>
-        <w:rPr>
-          <w:rFonts w:hint="default" w:ascii="Times New Roman" w:hAnsi="Times New Roman" w:cs="Times New Roman"/>
-          <w:sz w:val="24"/>
-          <w:szCs w:val="24"/>
-          <w:lang w:val="en-US"/>
-        </w:rPr>
-      </w:pPr>
-    </w:p>
-    <w:p>
-      <w:pPr>
-        <w:rPr>
-          <w:rFonts w:hint="default" w:ascii="Times New Roman" w:hAnsi="Times New Roman" w:cs="Times New Roman"/>
-          <w:sz w:val="24"/>
-          <w:szCs w:val="24"/>
-          <w:lang w:val="en-US" w:eastAsia="zh-CN"/>
-        </w:rPr>
-      </w:pPr>
-      <w:r>
-        <w:rPr>
-          <w:rFonts w:hint="default" w:ascii="Times New Roman" w:hAnsi="Times New Roman" w:cs="Times New Roman"/>
-          <w:sz w:val="24"/>
-          <w:szCs w:val="24"/>
-          <w:lang w:val="en-US" w:eastAsia="zh-CN"/>
-        </w:rPr>
-        <w:t xml:space="preserve">On October 24 1995, the FNC unanimously passed a resolution defining the term Internet. This definition was developed in consultation with members of the internet and intellectual property rights communities. RESOLUTION: The Federal Networking Council (FNC) agrees that the following language reflects our definition of the term “Internet”. </w:t>
-      </w:r>
-    </w:p>
-    <w:p>
-      <w:pPr>
-        <w:rPr>
-          <w:rFonts w:hint="default" w:ascii="Times New Roman" w:hAnsi="Times New Roman" w:cs="Times New Roman"/>
-          <w:sz w:val="24"/>
-          <w:szCs w:val="24"/>
-          <w:lang w:val="en-US" w:eastAsia="zh-CN"/>
-        </w:rPr>
-      </w:pPr>
-    </w:p>
-    <w:p>
-      <w:pPr>
-        <w:rPr>
-          <w:rFonts w:hint="default" w:ascii="Times New Roman" w:hAnsi="Times New Roman" w:cs="Times New Roman"/>
-          <w:sz w:val="24"/>
-          <w:szCs w:val="24"/>
-          <w:lang w:val="en-US" w:eastAsia="zh-CN"/>
-        </w:rPr>
-      </w:pPr>
+        <w:t xml:space="preserve">In 1992, the Internet Activities Board was re-organized and re-named the Internet Architecture Board operating under the auspices of the Internet Society.A new coordination organization was formed, the World Wide Web Consortium (W3C). Initially led from MIT’s Laboratory for Computer Science by Tim Berners-Lee (the inventor of the WWW) and Al Vezza, W3C has taken on the responsibility for </w:t>
+      </w:r>
     </w:p>
     <w:p>
       <w:pPr>
@@ -940,7 +222,7 @@
           <w:szCs w:val="24"/>
           <w:lang w:val="en-US" w:eastAsia="zh-CN"/>
         </w:rPr>
-        <w:t xml:space="preserve">We can’t concluded this is end of the evolution of internet. The Internet is still developing till this day. It is the biggest industry the world at this time.  </w:t>
+        <w:t xml:space="preserve">evolving the various protocols and standards associated with the Web. On October 24 1995, the FNC unanimously passed a resolution defining the term Internet. This definition was developed in consultation with members of the internet and intellectual property rights communities. RESOLUTION: The Federal Networking Council (FNC) agrees that the following language reflects our definition of the term “Internet”. We can’t concluded this is end of the evolution of internet. The Internet is still developing till this day. It is the biggest industry the world at this time.  </w:t>
       </w:r>
     </w:p>
     <w:p>
@@ -1100,6 +382,43 @@
         </w:rPr>
         <w:t>Google</w:t>
       </w:r>
+    </w:p>
+    <w:p>
+      <w:pPr>
+        <w:numPr>
+          <w:numId w:val="0"/>
+        </w:numPr>
+        <w:jc w:val="left"/>
+        <w:rPr>
+          <w:rFonts w:hint="default" w:ascii="Times New Roman" w:hAnsi="Times New Roman" w:cs="Times New Roman"/>
+          <w:sz w:val="24"/>
+          <w:szCs w:val="24"/>
+          <w:lang w:val="en-US" w:eastAsia="zh-CN"/>
+        </w:rPr>
+      </w:pPr>
+      <w:r>
+        <w:rPr>
+          <w:rFonts w:hint="default" w:ascii="Times New Roman" w:hAnsi="Times New Roman" w:cs="Times New Roman"/>
+          <w:sz w:val="24"/>
+          <w:szCs w:val="24"/>
+          <w:lang w:val="en-US" w:eastAsia="zh-CN"/>
+        </w:rPr>
+        <w:t>In 2004 the user should decided what kind of filter search result they want may be it can image web news this are examples of the filters.in 2007 the filters were removed from the page. On days the page don’t have advanced search option on the front page.</w:t>
+      </w:r>
+    </w:p>
+    <w:p>
+      <w:pPr>
+        <w:numPr>
+          <w:numId w:val="0"/>
+        </w:numPr>
+        <w:jc w:val="left"/>
+        <w:rPr>
+          <w:rFonts w:hint="default" w:ascii="Times New Roman" w:hAnsi="Times New Roman" w:cs="Times New Roman"/>
+          <w:sz w:val="24"/>
+          <w:szCs w:val="24"/>
+          <w:lang w:val="en-US" w:eastAsia="zh-CN"/>
+        </w:rPr>
+      </w:pPr>
     </w:p>
     <w:p>
       <w:pPr>
@@ -1121,17 +440,6 @@
           <w:docGrid w:linePitch="360" w:charSpace="0"/>
         </w:sectPr>
       </w:pPr>
-      <w:r>
-        <w:rPr>
-          <w:rFonts w:hint="default" w:ascii="Times New Roman" w:hAnsi="Times New Roman" w:cs="Times New Roman"/>
-          <w:sz w:val="24"/>
-          <w:szCs w:val="24"/>
-          <w:lang w:val="en-US" w:eastAsia="zh-CN"/>
-        </w:rPr>
-        <w:t>In 2004 the user should decided what kind of filter search result they want may be it can image web news this are examples of the filters.in 2007 the filters were removed from the page. On days the page don’t have advanced search option on the front page.</w:t>
-      </w:r>
-      <w:bookmarkStart w:id="0" w:name="_GoBack"/>
-      <w:bookmarkEnd w:id="0"/>
     </w:p>
     <w:p>
       <w:pPr>
@@ -4090,26 +3398,6 @@
     </w:p>
     <w:p>
       <w:pPr>
-        <w:pStyle w:val="7"/>
-        <w:keepNext w:val="0"/>
-        <w:keepLines w:val="0"/>
-        <w:widowControl/>
-        <w:suppressLineNumbers w:val="0"/>
-        <w:spacing w:before="0" w:beforeAutospacing="1" w:after="120" w:afterAutospacing="0"/>
-        <w:ind w:left="0" w:right="0" w:firstLine="0"/>
-        <w:rPr>
-          <w:rFonts w:hint="default" w:ascii="Times New Roman" w:hAnsi="Times New Roman" w:eastAsia="Roboto" w:cs="Times New Roman"/>
-          <w:i w:val="0"/>
-          <w:caps w:val="0"/>
-          <w:color w:val="000000"/>
-          <w:spacing w:val="0"/>
-          <w:sz w:val="24"/>
-          <w:szCs w:val="24"/>
-        </w:rPr>
-      </w:pPr>
-    </w:p>
-    <w:p>
-      <w:pPr>
         <w:keepNext w:val="0"/>
         <w:keepLines w:val="0"/>
         <w:widowControl/>
@@ -4118,15 +3406,10 @@
           <w:top w:val="none" w:color="auto" w:sz="0" w:space="0"/>
         </w:pBdr>
         <w:spacing w:before="180" w:beforeAutospacing="0" w:after="216" w:afterAutospacing="0"/>
-        <w:ind w:left="240" w:firstLine="0"/>
         <w:jc w:val="left"/>
         <w:textAlignment w:val="center"/>
         <w:rPr>
-          <w:rFonts w:hint="default" w:ascii="Times New Roman" w:hAnsi="Times New Roman" w:eastAsia="Roboto" w:cs="Times New Roman"/>
-          <w:i w:val="0"/>
-          <w:caps w:val="0"/>
-          <w:color w:val="000000"/>
-          <w:spacing w:val="0"/>
+          <w:rFonts w:hint="default" w:ascii="Times New Roman" w:hAnsi="Times New Roman" w:cs="Times New Roman"/>
           <w:sz w:val="24"/>
           <w:szCs w:val="24"/>
         </w:rPr>
@@ -4144,7 +3427,7 @@
           <w:u w:val="none"/>
           <w:lang w:val="en-US" w:eastAsia="zh-CN" w:bidi="ar"/>
         </w:rPr>
-        <w:fldChar w:fldCharType="begin"/>
+        <w:t>1.</w:t>
       </w:r>
       <w:r>
         <w:rPr>
@@ -4159,7 +3442,7 @@
           <w:u w:val="none"/>
           <w:lang w:val="en-US" w:eastAsia="zh-CN" w:bidi="ar"/>
         </w:rPr>
-        <w:instrText xml:space="preserve"> HYPERLINK "https://wikipedia.org/" \t "https://aelieve.com/rankings/websites/category/reference/best-wiki-sites/_blank" </w:instrText>
+        <w:fldChar w:fldCharType="begin"/>
       </w:r>
       <w:r>
         <w:rPr>
@@ -4174,6 +3457,21 @@
           <w:u w:val="none"/>
           <w:lang w:val="en-US" w:eastAsia="zh-CN" w:bidi="ar"/>
         </w:rPr>
+        <w:instrText xml:space="preserve"> HYPERLINK "https://wikipedia.org/" \t "https://aelieve.com/rankings/websites/category/reference/best-wiki-sites/_blank" </w:instrText>
+      </w:r>
+      <w:r>
+        <w:rPr>
+          <w:rFonts w:hint="default" w:ascii="Times New Roman" w:hAnsi="Times New Roman" w:eastAsia="Roboto" w:cs="Times New Roman"/>
+          <w:i w:val="0"/>
+          <w:caps w:val="0"/>
+          <w:color w:val="222222"/>
+          <w:spacing w:val="0"/>
+          <w:kern w:val="0"/>
+          <w:sz w:val="24"/>
+          <w:szCs w:val="24"/>
+          <w:u w:val="none"/>
+          <w:lang w:val="en-US" w:eastAsia="zh-CN" w:bidi="ar"/>
+        </w:rPr>
         <w:fldChar w:fldCharType="separate"/>
       </w:r>
       <w:r>
@@ -4208,123 +3506,7 @@
     </w:p>
     <w:p>
       <w:pPr>
-        <w:keepNext w:val="0"/>
-        <w:keepLines w:val="0"/>
-        <w:widowControl/>
-        <w:suppressLineNumbers w:val="0"/>
-        <w:pBdr>
-          <w:top w:val="none" w:color="auto" w:sz="0" w:space="0"/>
-        </w:pBdr>
-        <w:spacing w:before="240" w:beforeAutospacing="0" w:after="240" w:afterAutospacing="0" w:line="420" w:lineRule="atLeast"/>
-        <w:ind w:left="240" w:right="60" w:firstLine="0"/>
-        <w:jc w:val="left"/>
-        <w:textAlignment w:val="center"/>
-        <w:rPr>
-          <w:rFonts w:hint="default" w:ascii="Times New Roman" w:hAnsi="Times New Roman" w:eastAsia="Roboto" w:cs="Times New Roman"/>
-          <w:i w:val="0"/>
-          <w:caps w:val="0"/>
-          <w:color w:val="333333"/>
-          <w:spacing w:val="0"/>
-          <w:sz w:val="24"/>
-          <w:szCs w:val="24"/>
-        </w:rPr>
-      </w:pPr>
-      <w:r>
-        <w:rPr>
-          <w:rFonts w:hint="default" w:ascii="Times New Roman" w:hAnsi="Times New Roman" w:eastAsia="Roboto" w:cs="Times New Roman"/>
-          <w:i w:val="0"/>
-          <w:caps w:val="0"/>
-          <w:color w:val="333333"/>
-          <w:spacing w:val="0"/>
-          <w:kern w:val="0"/>
-          <w:sz w:val="24"/>
-          <w:szCs w:val="24"/>
-          <w:lang w:val="en-US" w:eastAsia="zh-CN" w:bidi="ar"/>
-        </w:rPr>
-        <w:t>Unique Visitors |</w:t>
-      </w:r>
-    </w:p>
-    <w:p>
-      <w:pPr>
-        <w:keepNext w:val="0"/>
-        <w:keepLines w:val="0"/>
-        <w:widowControl/>
-        <w:suppressLineNumbers w:val="0"/>
-        <w:pBdr>
-          <w:top w:val="none" w:color="auto" w:sz="0" w:space="0"/>
-        </w:pBdr>
-        <w:spacing w:before="240" w:beforeAutospacing="0" w:after="240" w:afterAutospacing="0" w:line="420" w:lineRule="atLeast"/>
-        <w:ind w:left="240" w:firstLine="0"/>
-        <w:jc w:val="left"/>
-        <w:textAlignment w:val="center"/>
-        <w:rPr>
-          <w:rFonts w:hint="default" w:ascii="Times New Roman" w:hAnsi="Times New Roman" w:eastAsia="Roboto" w:cs="Times New Roman"/>
-          <w:b/>
-          <w:i w:val="0"/>
-          <w:caps w:val="0"/>
-          <w:color w:val="333333"/>
-          <w:spacing w:val="0"/>
-          <w:sz w:val="24"/>
-          <w:szCs w:val="24"/>
-        </w:rPr>
-      </w:pPr>
-      <w:r>
-        <w:rPr>
-          <w:rFonts w:hint="default" w:ascii="Times New Roman" w:hAnsi="Times New Roman" w:eastAsia="Roboto" w:cs="Times New Roman"/>
-          <w:b/>
-          <w:i w:val="0"/>
-          <w:caps w:val="0"/>
-          <w:color w:val="333333"/>
-          <w:spacing w:val="0"/>
-          <w:kern w:val="0"/>
-          <w:sz w:val="24"/>
-          <w:szCs w:val="24"/>
-          <w:lang w:val="en-US" w:eastAsia="zh-CN" w:bidi="ar"/>
-        </w:rPr>
-        <w:t>1794600000.</w:t>
-      </w:r>
-    </w:p>
-    <w:p>
-      <w:pPr>
-        <w:keepNext w:val="0"/>
-        <w:keepLines w:val="0"/>
-        <w:widowControl/>
-        <w:suppressLineNumbers w:val="0"/>
-        <w:pBdr>
-          <w:top w:val="none" w:color="auto" w:sz="0" w:space="0"/>
-        </w:pBdr>
-        <w:spacing w:before="240" w:beforeAutospacing="0" w:after="240" w:afterAutospacing="0"/>
-        <w:ind w:left="240" w:firstLine="0"/>
-        <w:jc w:val="left"/>
-        <w:textAlignment w:val="center"/>
-        <w:rPr>
-          <w:rFonts w:hint="default" w:ascii="Times New Roman" w:hAnsi="Times New Roman" w:eastAsia="Roboto" w:cs="Times New Roman"/>
-          <w:i w:val="0"/>
-          <w:caps w:val="0"/>
-          <w:color w:val="000000"/>
-          <w:spacing w:val="0"/>
-          <w:sz w:val="24"/>
-          <w:szCs w:val="24"/>
-        </w:rPr>
-      </w:pPr>
-      <w:r>
-        <w:rPr>
-          <w:rFonts w:hint="default" w:ascii="Times New Roman" w:hAnsi="Times New Roman" w:eastAsia="Roboto" w:cs="Times New Roman"/>
-          <w:i w:val="0"/>
-          <w:caps w:val="0"/>
-          <w:color w:val="000000"/>
-          <w:spacing w:val="0"/>
-          <w:kern w:val="0"/>
-          <w:sz w:val="24"/>
-          <w:szCs w:val="24"/>
-          <w:lang w:val="en-US" w:eastAsia="zh-CN" w:bidi="ar"/>
-        </w:rPr>
-        <w:t>Description</w:t>
-      </w:r>
-    </w:p>
-    <w:p>
-      <w:pPr>
-        <w:pStyle w:val="3"/>
+        <w:pStyle w:val="7"/>
         <w:keepNext w:val="0"/>
         <w:keepLines w:val="0"/>
         <w:widowControl/>
@@ -4332,22 +3514,75 @@
         <w:spacing w:before="240" w:beforeAutospacing="0" w:after="240" w:afterAutospacing="0"/>
         <w:ind w:left="240"/>
         <w:rPr>
-          <w:rFonts w:hint="default" w:ascii="Times New Roman" w:hAnsi="Times New Roman" w:cs="Times New Roman"/>
-          <w:sz w:val="24"/>
-          <w:szCs w:val="24"/>
-        </w:rPr>
-      </w:pPr>
-      <w:r>
-        <w:rPr>
-          <w:rFonts w:hint="default" w:ascii="Times New Roman" w:hAnsi="Times New Roman" w:cs="Times New Roman"/>
+          <w:rFonts w:hint="default" w:ascii="Times New Roman" w:hAnsi="Times New Roman" w:eastAsia="Roboto" w:cs="Times New Roman"/>
           <w:i w:val="0"/>
           <w:caps w:val="0"/>
           <w:color w:val="000000"/>
           <w:spacing w:val="0"/>
           <w:sz w:val="24"/>
           <w:szCs w:val="24"/>
-        </w:rPr>
-        <w:t>Wikipedia.Org the #1 Most Popular Wiki Website</w:t>
+          <w:bdr w:val="none" w:color="auto" w:sz="0" w:space="0"/>
+        </w:rPr>
+      </w:pPr>
+      <w:r>
+        <w:rPr>
+          <w:rFonts w:hint="default" w:ascii="Times New Roman" w:hAnsi="Times New Roman" w:eastAsia="Roboto" w:cs="Times New Roman"/>
+          <w:i w:val="0"/>
+          <w:caps w:val="0"/>
+          <w:color w:val="000000"/>
+          <w:spacing w:val="0"/>
+          <w:sz w:val="24"/>
+          <w:szCs w:val="24"/>
+          <w:bdr w:val="none" w:color="auto" w:sz="0" w:space="0"/>
+        </w:rPr>
+        <w:t>A free encyclopedia with millions of articles contributed collaboratively using Wiki software, in dozens of languages.</w:t>
+      </w:r>
+    </w:p>
+    <w:p>
+      <w:pPr>
+        <w:pStyle w:val="7"/>
+        <w:keepNext w:val="0"/>
+        <w:keepLines w:val="0"/>
+        <w:widowControl/>
+        <w:suppressLineNumbers w:val="0"/>
+        <w:spacing w:before="240" w:beforeAutospacing="0" w:after="240" w:afterAutospacing="0"/>
+        <w:rPr>
+          <w:rFonts w:hint="default" w:ascii="Times New Roman" w:hAnsi="Times New Roman" w:eastAsia="Roboto" w:cs="Times New Roman"/>
+          <w:i w:val="0"/>
+          <w:caps w:val="0"/>
+          <w:color w:val="000000"/>
+          <w:spacing w:val="0"/>
+          <w:sz w:val="24"/>
+          <w:szCs w:val="24"/>
+          <w:bdr w:val="none" w:color="auto" w:sz="0" w:space="0"/>
+        </w:rPr>
+      </w:pPr>
+      <w:r>
+        <w:rPr>
+          <w:rFonts w:hint="default" w:ascii="Times New Roman" w:hAnsi="Times New Roman" w:eastAsia="Roboto" w:cs="Times New Roman"/>
+          <w:i w:val="0"/>
+          <w:caps w:val="0"/>
+          <w:color w:val="000000"/>
+          <w:spacing w:val="0"/>
+          <w:sz w:val="24"/>
+          <w:szCs w:val="24"/>
+          <w:bdr w:val="none" w:color="auto" w:sz="0" w:space="0"/>
+          <w:lang w:val="en-US"/>
+        </w:rPr>
+        <w:t xml:space="preserve">2, </w:t>
+      </w:r>
+      <w:r>
+        <w:rPr>
+          <w:rFonts w:hint="default" w:ascii="Times New Roman" w:hAnsi="Times New Roman" w:eastAsia="Roboto" w:cs="Times New Roman"/>
+          <w:i w:val="0"/>
+          <w:caps w:val="0"/>
+          <w:color w:val="000000"/>
+          <w:spacing w:val="0"/>
+          <w:sz w:val="24"/>
+          <w:szCs w:val="24"/>
+          <w:bdr w:val="none" w:color="auto" w:sz="0" w:space="0"/>
+        </w:rPr>
+        <w:t>Wikihow.Com</w:t>
       </w:r>
     </w:p>
     <w:p>
@@ -4381,12 +3616,511 @@
           <w:szCs w:val="24"/>
           <w:bdr w:val="none" w:color="auto" w:sz="0" w:space="0"/>
         </w:rPr>
-        <w:t>A free encyclopedia with millions of articles contributed collaboratively using Wiki software, in dozens of languages.</w:t>
+        <w:t>Learn how to do anything with wikiHow, the world’s most popular how-to website. Easy, step-by-step, illustrated instructions for everything.</w:t>
       </w:r>
     </w:p>
     <w:p>
       <w:pPr>
         <w:pStyle w:val="7"/>
+        <w:keepNext w:val="0"/>
+        <w:keepLines w:val="0"/>
+        <w:widowControl/>
+        <w:suppressLineNumbers w:val="0"/>
+        <w:spacing w:before="240" w:beforeAutospacing="0" w:after="240" w:afterAutospacing="0"/>
+        <w:rPr>
+          <w:rFonts w:hint="default" w:ascii="Times New Roman" w:hAnsi="Times New Roman" w:eastAsia="Roboto" w:cs="Times New Roman"/>
+          <w:i w:val="0"/>
+          <w:caps w:val="0"/>
+          <w:color w:val="000000"/>
+          <w:spacing w:val="0"/>
+          <w:sz w:val="24"/>
+          <w:szCs w:val="24"/>
+          <w:bdr w:val="none" w:color="auto" w:sz="0" w:space="0"/>
+        </w:rPr>
+      </w:pPr>
+      <w:r>
+        <w:rPr>
+          <w:rFonts w:hint="default" w:ascii="Times New Roman" w:hAnsi="Times New Roman" w:eastAsia="Roboto" w:cs="Times New Roman"/>
+          <w:i w:val="0"/>
+          <w:caps w:val="0"/>
+          <w:color w:val="000000"/>
+          <w:spacing w:val="0"/>
+          <w:sz w:val="24"/>
+          <w:szCs w:val="24"/>
+          <w:bdr w:val="none" w:color="auto" w:sz="0" w:space="0"/>
+          <w:lang w:val="en-US"/>
+        </w:rPr>
+        <w:t>3.Gamepedia.Com</w:t>
+      </w:r>
+    </w:p>
+    <w:p>
+      <w:pPr>
+        <w:pStyle w:val="7"/>
+        <w:keepNext w:val="0"/>
+        <w:keepLines w:val="0"/>
+        <w:widowControl/>
+        <w:suppressLineNumbers w:val="0"/>
+        <w:spacing w:before="240" w:beforeAutospacing="0" w:after="240" w:afterAutospacing="0"/>
+        <w:ind w:left="240"/>
+        <w:rPr>
+          <w:rFonts w:hint="default" w:ascii="Times New Roman" w:hAnsi="Times New Roman" w:eastAsia="Roboto" w:cs="Times New Roman"/>
+          <w:i w:val="0"/>
+          <w:caps w:val="0"/>
+          <w:color w:val="000000"/>
+          <w:spacing w:val="0"/>
+          <w:sz w:val="24"/>
+          <w:szCs w:val="24"/>
+          <w:bdr w:val="none" w:color="auto" w:sz="0" w:space="0"/>
+        </w:rPr>
+      </w:pPr>
+      <w:r>
+        <w:rPr>
+          <w:rFonts w:hint="default" w:ascii="Times New Roman" w:hAnsi="Times New Roman" w:eastAsia="Roboto" w:cs="Times New Roman"/>
+          <w:i w:val="0"/>
+          <w:caps w:val="0"/>
+          <w:color w:val="000000"/>
+          <w:spacing w:val="0"/>
+          <w:sz w:val="24"/>
+          <w:szCs w:val="24"/>
+          <w:bdr w:val="none" w:color="auto" w:sz="0" w:space="0"/>
+        </w:rPr>
+        <w:t>Explore our wiki library, discover upcoming indie titles, and watch video tutorials that help you Know the Game</w:t>
+      </w:r>
+    </w:p>
+    <w:p>
+      <w:pPr>
+        <w:pStyle w:val="7"/>
+        <w:keepNext w:val="0"/>
+        <w:keepLines w:val="0"/>
+        <w:widowControl/>
+        <w:suppressLineNumbers w:val="0"/>
+        <w:spacing w:before="240" w:beforeAutospacing="0" w:after="240" w:afterAutospacing="0"/>
+        <w:rPr>
+          <w:rFonts w:hint="default" w:ascii="Times New Roman" w:hAnsi="Times New Roman" w:eastAsia="Roboto" w:cs="Times New Roman"/>
+          <w:i w:val="0"/>
+          <w:caps w:val="0"/>
+          <w:color w:val="000000"/>
+          <w:spacing w:val="0"/>
+          <w:sz w:val="24"/>
+          <w:szCs w:val="24"/>
+          <w:bdr w:val="none" w:color="auto" w:sz="0" w:space="0"/>
+          <w:lang w:val="en-US"/>
+        </w:rPr>
+      </w:pPr>
+      <w:r>
+        <w:rPr>
+          <w:rFonts w:hint="default" w:ascii="Times New Roman" w:hAnsi="Times New Roman" w:eastAsia="Roboto" w:cs="Times New Roman"/>
+          <w:i w:val="0"/>
+          <w:caps w:val="0"/>
+          <w:color w:val="000000"/>
+          <w:spacing w:val="0"/>
+          <w:sz w:val="24"/>
+          <w:szCs w:val="24"/>
+          <w:bdr w:val="none" w:color="auto" w:sz="0" w:space="0"/>
+          <w:lang w:val="en-US"/>
+        </w:rPr>
+        <w:t>4.</w:t>
+      </w:r>
+      <w:r>
+        <w:rPr>
+          <w:rFonts w:hint="default" w:ascii="Times New Roman" w:hAnsi="Times New Roman" w:eastAsia="Roboto" w:cs="Times New Roman"/>
+          <w:i w:val="0"/>
+          <w:caps w:val="0"/>
+          <w:color w:val="000000"/>
+          <w:spacing w:val="0"/>
+          <w:sz w:val="24"/>
+          <w:szCs w:val="24"/>
+          <w:bdr w:val="none" w:color="auto" w:sz="0" w:space="0"/>
+          <w:lang w:val="en-US" w:eastAsia="zh-CN"/>
+        </w:rPr>
+        <w:fldChar w:fldCharType="begin"/>
+      </w:r>
+      <w:r>
+        <w:rPr>
+          <w:rFonts w:hint="default" w:ascii="Times New Roman" w:hAnsi="Times New Roman" w:eastAsia="Roboto" w:cs="Times New Roman"/>
+          <w:i w:val="0"/>
+          <w:caps w:val="0"/>
+          <w:color w:val="000000"/>
+          <w:spacing w:val="0"/>
+          <w:sz w:val="24"/>
+          <w:szCs w:val="24"/>
+          <w:bdr w:val="none" w:color="auto" w:sz="0" w:space="0"/>
+          <w:lang w:val="en-US" w:eastAsia="zh-CN"/>
+        </w:rPr>
+        <w:instrText xml:space="preserve"> HYPERLINK "https://wikimedia.org/" \t "https://aelieve.com/rankings/websites/category/reference/best-wiki-sites/_blank" </w:instrText>
+      </w:r>
+      <w:r>
+        <w:rPr>
+          <w:rFonts w:hint="default" w:ascii="Times New Roman" w:hAnsi="Times New Roman" w:eastAsia="Roboto" w:cs="Times New Roman"/>
+          <w:i w:val="0"/>
+          <w:caps w:val="0"/>
+          <w:color w:val="000000"/>
+          <w:spacing w:val="0"/>
+          <w:sz w:val="24"/>
+          <w:szCs w:val="24"/>
+          <w:bdr w:val="none" w:color="auto" w:sz="0" w:space="0"/>
+          <w:lang w:val="en-US" w:eastAsia="zh-CN"/>
+        </w:rPr>
+        <w:fldChar w:fldCharType="separate"/>
+      </w:r>
+      <w:r>
+        <w:rPr>
+          <w:rFonts w:hint="default" w:ascii="Times New Roman" w:hAnsi="Times New Roman" w:eastAsia="Roboto" w:cs="Times New Roman"/>
+          <w:i w:val="0"/>
+          <w:caps w:val="0"/>
+          <w:color w:val="000000"/>
+          <w:spacing w:val="0"/>
+          <w:sz w:val="24"/>
+          <w:szCs w:val="24"/>
+          <w:bdr w:val="none" w:color="auto" w:sz="0" w:space="0"/>
+          <w:lang w:val="en-US"/>
+        </w:rPr>
+        <w:t>Wikimedia.Org</w:t>
+      </w:r>
+      <w:r>
+        <w:rPr>
+          <w:rFonts w:hint="default" w:ascii="Times New Roman" w:hAnsi="Times New Roman" w:eastAsia="Roboto" w:cs="Times New Roman"/>
+          <w:i w:val="0"/>
+          <w:caps w:val="0"/>
+          <w:color w:val="000000"/>
+          <w:spacing w:val="0"/>
+          <w:sz w:val="24"/>
+          <w:szCs w:val="24"/>
+          <w:bdr w:val="none" w:color="auto" w:sz="0" w:space="0"/>
+          <w:lang w:val="en-US" w:eastAsia="zh-CN"/>
+        </w:rPr>
+        <w:fldChar w:fldCharType="end"/>
+      </w:r>
+    </w:p>
+    <w:p>
+      <w:pPr>
+        <w:pStyle w:val="7"/>
+        <w:keepNext w:val="0"/>
+        <w:keepLines w:val="0"/>
+        <w:widowControl/>
+        <w:suppressLineNumbers w:val="0"/>
+        <w:spacing w:before="240" w:beforeAutospacing="0" w:after="240" w:afterAutospacing="0"/>
+        <w:rPr>
+          <w:rFonts w:hint="default" w:ascii="Times New Roman" w:hAnsi="Times New Roman" w:eastAsia="Roboto" w:cs="Times New Roman"/>
+          <w:i w:val="0"/>
+          <w:caps w:val="0"/>
+          <w:color w:val="000000"/>
+          <w:spacing w:val="0"/>
+          <w:sz w:val="24"/>
+          <w:szCs w:val="24"/>
+          <w:bdr w:val="none" w:color="auto" w:sz="0" w:space="0"/>
+          <w:lang w:val="en-US"/>
+        </w:rPr>
+      </w:pPr>
+      <w:r>
+        <w:rPr>
+          <w:rFonts w:hint="default" w:ascii="Times New Roman" w:hAnsi="Times New Roman" w:eastAsia="Roboto" w:cs="Times New Roman"/>
+          <w:i w:val="0"/>
+          <w:caps w:val="0"/>
+          <w:color w:val="000000"/>
+          <w:spacing w:val="0"/>
+          <w:sz w:val="24"/>
+          <w:szCs w:val="24"/>
+          <w:bdr w:val="none" w:color="auto" w:sz="0" w:space="0"/>
+          <w:lang w:val="en-US"/>
+        </w:rPr>
+        <w:t>Wikimedia is a global movement whose mission is to bring free educational content to the world.</w:t>
+      </w:r>
+    </w:p>
+    <w:p>
+      <w:pPr>
+        <w:pStyle w:val="7"/>
+        <w:keepNext w:val="0"/>
+        <w:keepLines w:val="0"/>
+        <w:widowControl/>
+        <w:suppressLineNumbers w:val="0"/>
+        <w:spacing w:before="240" w:beforeAutospacing="0" w:after="240" w:afterAutospacing="0"/>
+        <w:rPr>
+          <w:rFonts w:hint="default" w:ascii="Times New Roman" w:hAnsi="Times New Roman" w:eastAsia="Roboto" w:cs="Times New Roman"/>
+          <w:i w:val="0"/>
+          <w:caps w:val="0"/>
+          <w:color w:val="000000"/>
+          <w:spacing w:val="0"/>
+          <w:sz w:val="24"/>
+          <w:szCs w:val="24"/>
+          <w:bdr w:val="none" w:color="auto" w:sz="0" w:space="0"/>
+          <w:lang w:val="en-US"/>
+        </w:rPr>
+      </w:pPr>
+      <w:r>
+        <w:rPr>
+          <w:rFonts w:hint="default" w:ascii="Times New Roman" w:hAnsi="Times New Roman" w:eastAsia="Roboto" w:cs="Times New Roman"/>
+          <w:i w:val="0"/>
+          <w:caps w:val="0"/>
+          <w:color w:val="000000"/>
+          <w:spacing w:val="0"/>
+          <w:sz w:val="24"/>
+          <w:szCs w:val="24"/>
+          <w:bdr w:val="none" w:color="auto" w:sz="0" w:space="0"/>
+          <w:lang w:val="en-US"/>
+        </w:rPr>
+        <w:t>5 . Wikimapia.Org</w:t>
+      </w:r>
+    </w:p>
+    <w:p>
+      <w:pPr>
+        <w:pStyle w:val="7"/>
+        <w:keepNext w:val="0"/>
+        <w:keepLines w:val="0"/>
+        <w:widowControl/>
+        <w:suppressLineNumbers w:val="0"/>
+        <w:spacing w:before="240" w:beforeAutospacing="0" w:after="240" w:afterAutospacing="0"/>
+        <w:rPr>
+          <w:rFonts w:hint="default" w:ascii="Times New Roman" w:hAnsi="Times New Roman" w:eastAsia="Roboto" w:cs="Times New Roman"/>
+          <w:i w:val="0"/>
+          <w:caps w:val="0"/>
+          <w:color w:val="000000"/>
+          <w:spacing w:val="0"/>
+          <w:sz w:val="24"/>
+          <w:szCs w:val="24"/>
+          <w:bdr w:val="none" w:color="auto" w:sz="0" w:space="0"/>
+          <w:lang w:val="en-US"/>
+        </w:rPr>
+      </w:pPr>
+      <w:r>
+        <w:rPr>
+          <w:rFonts w:hint="default" w:ascii="Times New Roman" w:hAnsi="Times New Roman" w:eastAsia="Roboto" w:cs="Times New Roman"/>
+          <w:i w:val="0"/>
+          <w:caps w:val="0"/>
+          <w:color w:val="000000"/>
+          <w:spacing w:val="0"/>
+          <w:sz w:val="24"/>
+          <w:szCs w:val="24"/>
+          <w:bdr w:val="none" w:color="auto" w:sz="0" w:space="0"/>
+          <w:lang w:val="en-US"/>
+        </w:rPr>
+        <w:t>Wikimapia is an online editable map – you can describe any place on Earth.Or just surf the map discovering tonns of already marked places.</w:t>
+      </w:r>
+    </w:p>
+    <w:p>
+      <w:pPr>
+        <w:pStyle w:val="2"/>
+        <w:bidi w:val="0"/>
+        <w:rPr>
+          <w:rFonts w:hint="default"/>
+          <w:lang w:val="en-US"/>
+        </w:rPr>
+      </w:pPr>
+      <w:r>
+        <w:rPr>
+          <w:rFonts w:hint="default"/>
+          <w:lang w:val="en-US"/>
+        </w:rPr>
+        <w:t>personal</w:t>
+      </w:r>
+    </w:p>
+    <w:p>
+      <w:pPr>
+        <w:keepNext w:val="0"/>
+        <w:keepLines w:val="0"/>
+        <w:widowControl/>
+        <w:suppressLineNumbers w:val="0"/>
+        <w:jc w:val="left"/>
+        <w:rPr>
+          <w:rFonts w:hint="default" w:ascii="Times New Roman" w:hAnsi="Times New Roman" w:eastAsia="SimSun" w:cs="Times New Roman"/>
+          <w:sz w:val="24"/>
+          <w:szCs w:val="24"/>
+          <w:lang w:val="en-US"/>
+        </w:rPr>
+      </w:pPr>
+      <w:r>
+        <w:rPr>
+          <w:rFonts w:hint="default" w:ascii="Times New Roman" w:hAnsi="Times New Roman" w:eastAsia="SimSun" w:cs="Times New Roman"/>
+          <w:sz w:val="24"/>
+          <w:szCs w:val="24"/>
+          <w:lang w:val="en-US"/>
+        </w:rPr>
+        <w:t xml:space="preserve">1 .Hank Green </w:t>
+      </w:r>
+      <w:r>
+        <w:rPr>
+          <w:rFonts w:hint="default" w:ascii="Times New Roman" w:hAnsi="Times New Roman" w:eastAsia="SimSun" w:cs="Times New Roman"/>
+          <w:sz w:val="24"/>
+          <w:szCs w:val="24"/>
+        </w:rPr>
+        <w:fldChar w:fldCharType="begin"/>
+      </w:r>
+      <w:r>
+        <w:rPr>
+          <w:rFonts w:hint="default" w:ascii="Times New Roman" w:hAnsi="Times New Roman" w:eastAsia="SimSun" w:cs="Times New Roman"/>
+          <w:sz w:val="24"/>
+          <w:szCs w:val="24"/>
+        </w:rPr>
+        <w:instrText xml:space="preserve"> HYPERLINK "https://www.hankgreen.com/" </w:instrText>
+      </w:r>
+      <w:r>
+        <w:rPr>
+          <w:rFonts w:hint="default" w:ascii="Times New Roman" w:hAnsi="Times New Roman" w:eastAsia="SimSun" w:cs="Times New Roman"/>
+          <w:sz w:val="24"/>
+          <w:szCs w:val="24"/>
+        </w:rPr>
+        <w:fldChar w:fldCharType="separate"/>
+      </w:r>
+      <w:r>
+        <w:rPr>
+          <w:rStyle w:val="10"/>
+          <w:rFonts w:hint="default" w:ascii="Times New Roman" w:hAnsi="Times New Roman" w:eastAsia="SimSun" w:cs="Times New Roman"/>
+          <w:sz w:val="24"/>
+          <w:szCs w:val="24"/>
+        </w:rPr>
+        <w:t>https://www.hankgreen.com/</w:t>
+      </w:r>
+      <w:r>
+        <w:rPr>
+          <w:rFonts w:hint="default" w:ascii="Times New Roman" w:hAnsi="Times New Roman" w:eastAsia="SimSun" w:cs="Times New Roman"/>
+          <w:sz w:val="24"/>
+          <w:szCs w:val="24"/>
+        </w:rPr>
+        <w:fldChar w:fldCharType="end"/>
+      </w:r>
+    </w:p>
+    <w:p>
+      <w:pPr>
+        <w:keepNext w:val="0"/>
+        <w:keepLines w:val="0"/>
+        <w:widowControl/>
+        <w:suppressLineNumbers w:val="0"/>
+        <w:jc w:val="left"/>
+        <w:rPr>
+          <w:rFonts w:hint="default" w:ascii="Times New Roman" w:hAnsi="Times New Roman" w:eastAsia="SimSun" w:cs="Times New Roman"/>
+          <w:sz w:val="24"/>
+          <w:szCs w:val="24"/>
+        </w:rPr>
+      </w:pPr>
+      <w:r>
+        <w:rPr>
+          <w:rFonts w:hint="default" w:ascii="Times New Roman" w:hAnsi="Times New Roman" w:eastAsia="SimSun" w:cs="Times New Roman"/>
+          <w:sz w:val="24"/>
+          <w:szCs w:val="24"/>
+        </w:rPr>
+        <w:t>Hank Green is something of an internet celebrity, as well as the co-founder of a lot of projects. Thomas even collaborated with him to produce a </w:t>
+      </w:r>
+      <w:r>
+        <w:rPr>
+          <w:rFonts w:hint="default" w:ascii="Times New Roman" w:hAnsi="Times New Roman" w:eastAsia="SimSun" w:cs="Times New Roman"/>
+          <w:sz w:val="24"/>
+          <w:szCs w:val="24"/>
+        </w:rPr>
+        <w:fldChar w:fldCharType="begin"/>
+      </w:r>
+      <w:r>
+        <w:rPr>
+          <w:rFonts w:hint="default" w:ascii="Times New Roman" w:hAnsi="Times New Roman" w:eastAsia="SimSun" w:cs="Times New Roman"/>
+          <w:sz w:val="24"/>
+          <w:szCs w:val="24"/>
+        </w:rPr>
+        <w:instrText xml:space="preserve"> HYPERLINK "https://www.youtube.com/watch?v=IhuwS5ZLwKY&amp;list=PL8dPuuaLjXtNcAJRf3bE1IJU6nMfHj86W" \t "https://collegeinfogeek.com/personal-website-examples/_blank" </w:instrText>
+      </w:r>
+      <w:r>
+        <w:rPr>
+          <w:rFonts w:hint="default" w:ascii="Times New Roman" w:hAnsi="Times New Roman" w:eastAsia="SimSun" w:cs="Times New Roman"/>
+          <w:sz w:val="24"/>
+          <w:szCs w:val="24"/>
+        </w:rPr>
+        <w:fldChar w:fldCharType="separate"/>
+      </w:r>
+      <w:r>
+        <w:rPr>
+          <w:rFonts w:hint="default" w:ascii="Times New Roman" w:hAnsi="Times New Roman" w:eastAsia="SimSun" w:cs="Times New Roman"/>
+          <w:sz w:val="24"/>
+          <w:szCs w:val="24"/>
+        </w:rPr>
+        <w:t>primer on study skills</w:t>
+      </w:r>
+      <w:r>
+        <w:rPr>
+          <w:rFonts w:hint="default" w:ascii="Times New Roman" w:hAnsi="Times New Roman" w:eastAsia="SimSun" w:cs="Times New Roman"/>
+          <w:sz w:val="24"/>
+          <w:szCs w:val="24"/>
+        </w:rPr>
+        <w:fldChar w:fldCharType="end"/>
+      </w:r>
+      <w:r>
+        <w:rPr>
+          <w:rFonts w:hint="default" w:ascii="Times New Roman" w:hAnsi="Times New Roman" w:eastAsia="SimSun" w:cs="Times New Roman"/>
+          <w:sz w:val="24"/>
+          <w:szCs w:val="24"/>
+        </w:rPr>
+        <w:t> for the </w:t>
+      </w:r>
+      <w:r>
+        <w:rPr>
+          <w:rFonts w:hint="default" w:ascii="Times New Roman" w:hAnsi="Times New Roman" w:eastAsia="SimSun" w:cs="Times New Roman"/>
+          <w:sz w:val="24"/>
+          <w:szCs w:val="24"/>
+        </w:rPr>
+        <w:fldChar w:fldCharType="begin"/>
+      </w:r>
+      <w:r>
+        <w:rPr>
+          <w:rFonts w:hint="default" w:ascii="Times New Roman" w:hAnsi="Times New Roman" w:eastAsia="SimSun" w:cs="Times New Roman"/>
+          <w:sz w:val="24"/>
+          <w:szCs w:val="24"/>
+        </w:rPr>
+        <w:instrText xml:space="preserve"> HYPERLINK "https://www.youtube.com/channel/UCX6b17PVsYBQ0ip5gyeme-Q" \t "https://collegeinfogeek.com/personal-website-examples/_blank" </w:instrText>
+      </w:r>
+      <w:r>
+        <w:rPr>
+          <w:rFonts w:hint="default" w:ascii="Times New Roman" w:hAnsi="Times New Roman" w:eastAsia="SimSun" w:cs="Times New Roman"/>
+          <w:sz w:val="24"/>
+          <w:szCs w:val="24"/>
+        </w:rPr>
+        <w:fldChar w:fldCharType="separate"/>
+      </w:r>
+      <w:r>
+        <w:rPr>
+          <w:rFonts w:hint="default" w:ascii="Times New Roman" w:hAnsi="Times New Roman" w:eastAsia="SimSun" w:cs="Times New Roman"/>
+          <w:sz w:val="24"/>
+          <w:szCs w:val="24"/>
+        </w:rPr>
+        <w:t>Crash Course series</w:t>
+      </w:r>
+      <w:r>
+        <w:rPr>
+          <w:rFonts w:hint="default" w:ascii="Times New Roman" w:hAnsi="Times New Roman" w:eastAsia="SimSun" w:cs="Times New Roman"/>
+          <w:sz w:val="24"/>
+          <w:szCs w:val="24"/>
+        </w:rPr>
+        <w:fldChar w:fldCharType="end"/>
+      </w:r>
+      <w:r>
+        <w:rPr>
+          <w:rFonts w:hint="default" w:ascii="Times New Roman" w:hAnsi="Times New Roman" w:eastAsia="SimSun" w:cs="Times New Roman"/>
+          <w:sz w:val="24"/>
+          <w:szCs w:val="24"/>
+        </w:rPr>
+        <w:t>. Here’s what you can learn from his website:</w:t>
+      </w:r>
+    </w:p>
+    <w:p>
+      <w:pPr>
+        <w:keepNext w:val="0"/>
+        <w:keepLines w:val="0"/>
+        <w:widowControl/>
+        <w:suppressLineNumbers w:val="0"/>
+        <w:jc w:val="left"/>
+        <w:rPr>
+          <w:rFonts w:hint="default" w:ascii="Times New Roman" w:hAnsi="Times New Roman" w:eastAsia="SimSun" w:cs="Times New Roman"/>
+          <w:sz w:val="24"/>
+          <w:szCs w:val="24"/>
+        </w:rPr>
+      </w:pPr>
+      <w:r>
+        <w:rPr>
+          <w:rFonts w:hint="default" w:ascii="Times New Roman" w:hAnsi="Times New Roman" w:eastAsia="SimSun" w:cs="Times New Roman"/>
+          <w:sz w:val="24"/>
+          <w:szCs w:val="24"/>
+        </w:rPr>
+        <w:t>Project showcase with personality – Hank has done a lot of different things, and the homepage of his website shows them off with minimalism and a bit of humor. It’s a great example of how your personal website can serve as a “home base” for your various projects.</w:t>
+      </w:r>
+    </w:p>
+    <w:p>
+      <w:pPr>
         <w:keepNext w:val="0"/>
         <w:keepLines w:val="0"/>
         <w:widowControl/>
@@ -4395,938 +4129,73 @@
           <w:numId w:val="3"/>
         </w:numPr>
         <w:suppressLineNumbers w:val="0"/>
-        <w:spacing w:before="240" w:beforeAutospacing="0" w:after="240" w:afterAutospacing="0"/>
         <w:ind w:left="0" w:leftChars="0" w:firstLine="0" w:firstLineChars="0"/>
-        <w:rPr>
-          <w:rFonts w:hint="default" w:ascii="Times New Roman" w:hAnsi="Times New Roman" w:eastAsia="Roboto" w:cs="Times New Roman"/>
-          <w:i w:val="0"/>
-          <w:caps w:val="0"/>
-          <w:color w:val="000000"/>
-          <w:spacing w:val="0"/>
-          <w:sz w:val="24"/>
-          <w:szCs w:val="24"/>
-          <w:bdr w:val="none" w:color="auto" w:sz="0" w:space="0"/>
-        </w:rPr>
-      </w:pPr>
-      <w:r>
-        <w:rPr>
-          <w:rFonts w:hint="default" w:ascii="Times New Roman" w:hAnsi="Times New Roman" w:eastAsia="Roboto" w:cs="Times New Roman"/>
-          <w:i w:val="0"/>
-          <w:caps w:val="0"/>
-          <w:color w:val="000000"/>
-          <w:spacing w:val="0"/>
-          <w:sz w:val="24"/>
-          <w:szCs w:val="24"/>
-          <w:bdr w:val="none" w:color="auto" w:sz="0" w:space="0"/>
-        </w:rPr>
-        <w:t>Wikihow.Com</w:t>
-      </w:r>
-    </w:p>
-    <w:p>
-      <w:pPr>
-        <w:pStyle w:val="7"/>
-        <w:keepNext w:val="0"/>
-        <w:keepLines w:val="0"/>
-        <w:widowControl/>
-        <w:suppressLineNumbers w:val="0"/>
-        <w:spacing w:before="240" w:beforeAutospacing="0" w:after="240" w:afterAutospacing="0"/>
-        <w:ind w:left="240"/>
-        <w:rPr>
-          <w:rFonts w:hint="default" w:ascii="Times New Roman" w:hAnsi="Times New Roman" w:eastAsia="Roboto" w:cs="Times New Roman"/>
-          <w:i w:val="0"/>
-          <w:caps w:val="0"/>
-          <w:color w:val="000000"/>
-          <w:spacing w:val="0"/>
-          <w:sz w:val="24"/>
-          <w:szCs w:val="24"/>
-          <w:bdr w:val="none" w:color="auto" w:sz="0" w:space="0"/>
-        </w:rPr>
-      </w:pPr>
-      <w:r>
-        <w:rPr>
-          <w:rFonts w:hint="default" w:ascii="Times New Roman" w:hAnsi="Times New Roman" w:eastAsia="Roboto" w:cs="Times New Roman"/>
-          <w:i w:val="0"/>
-          <w:caps w:val="0"/>
-          <w:color w:val="000000"/>
-          <w:spacing w:val="0"/>
-          <w:sz w:val="24"/>
-          <w:szCs w:val="24"/>
-          <w:bdr w:val="none" w:color="auto" w:sz="0" w:space="0"/>
-        </w:rPr>
-        <w:t>Unique Visitors |76800000</w:t>
-      </w:r>
-    </w:p>
-    <w:p>
-      <w:pPr>
-        <w:pStyle w:val="7"/>
-        <w:keepNext w:val="0"/>
-        <w:keepLines w:val="0"/>
-        <w:widowControl/>
-        <w:suppressLineNumbers w:val="0"/>
-        <w:spacing w:before="240" w:beforeAutospacing="0" w:after="240" w:afterAutospacing="0"/>
-        <w:ind w:left="240"/>
-        <w:rPr>
-          <w:rFonts w:hint="default" w:ascii="Times New Roman" w:hAnsi="Times New Roman" w:eastAsia="Roboto" w:cs="Times New Roman"/>
-          <w:i w:val="0"/>
-          <w:caps w:val="0"/>
-          <w:color w:val="000000"/>
-          <w:spacing w:val="0"/>
-          <w:sz w:val="24"/>
-          <w:szCs w:val="24"/>
-          <w:bdr w:val="none" w:color="auto" w:sz="0" w:space="0"/>
-        </w:rPr>
-      </w:pPr>
-      <w:r>
-        <w:rPr>
-          <w:rFonts w:hint="default" w:ascii="Times New Roman" w:hAnsi="Times New Roman" w:eastAsia="Roboto" w:cs="Times New Roman"/>
-          <w:i w:val="0"/>
-          <w:caps w:val="0"/>
-          <w:color w:val="000000"/>
-          <w:spacing w:val="0"/>
-          <w:sz w:val="24"/>
-          <w:szCs w:val="24"/>
-          <w:bdr w:val="none" w:color="auto" w:sz="0" w:space="0"/>
-        </w:rPr>
-        <w:t>Description</w:t>
-      </w:r>
-    </w:p>
-    <w:p>
-      <w:pPr>
-        <w:pStyle w:val="7"/>
-        <w:keepNext w:val="0"/>
-        <w:keepLines w:val="0"/>
-        <w:widowControl/>
-        <w:suppressLineNumbers w:val="0"/>
-        <w:spacing w:before="240" w:beforeAutospacing="0" w:after="240" w:afterAutospacing="0"/>
-        <w:ind w:left="240"/>
-        <w:rPr>
-          <w:rFonts w:hint="default" w:ascii="Times New Roman" w:hAnsi="Times New Roman" w:eastAsia="Roboto" w:cs="Times New Roman"/>
-          <w:i w:val="0"/>
-          <w:caps w:val="0"/>
-          <w:color w:val="000000"/>
-          <w:spacing w:val="0"/>
-          <w:sz w:val="24"/>
-          <w:szCs w:val="24"/>
-          <w:bdr w:val="none" w:color="auto" w:sz="0" w:space="0"/>
-        </w:rPr>
-      </w:pPr>
-      <w:r>
-        <w:rPr>
-          <w:rFonts w:hint="default" w:ascii="Times New Roman" w:hAnsi="Times New Roman" w:eastAsia="Roboto" w:cs="Times New Roman"/>
-          <w:i w:val="0"/>
-          <w:caps w:val="0"/>
-          <w:color w:val="000000"/>
-          <w:spacing w:val="0"/>
-          <w:sz w:val="24"/>
-          <w:szCs w:val="24"/>
-          <w:bdr w:val="none" w:color="auto" w:sz="0" w:space="0"/>
-        </w:rPr>
-        <w:t>Wikihow.Com the #3 Most Popular Wiki Website</w:t>
-      </w:r>
-    </w:p>
-    <w:p>
-      <w:pPr>
-        <w:pStyle w:val="7"/>
-        <w:keepNext w:val="0"/>
-        <w:keepLines w:val="0"/>
-        <w:widowControl/>
-        <w:suppressLineNumbers w:val="0"/>
-        <w:spacing w:before="240" w:beforeAutospacing="0" w:after="240" w:afterAutospacing="0"/>
-        <w:ind w:left="240"/>
-        <w:rPr>
-          <w:rFonts w:hint="default" w:ascii="Times New Roman" w:hAnsi="Times New Roman" w:eastAsia="Roboto" w:cs="Times New Roman"/>
-          <w:i w:val="0"/>
-          <w:caps w:val="0"/>
-          <w:color w:val="000000"/>
-          <w:spacing w:val="0"/>
-          <w:sz w:val="24"/>
-          <w:szCs w:val="24"/>
-          <w:bdr w:val="none" w:color="auto" w:sz="0" w:space="0"/>
-        </w:rPr>
-      </w:pPr>
-      <w:r>
-        <w:rPr>
-          <w:rFonts w:hint="default" w:ascii="Times New Roman" w:hAnsi="Times New Roman" w:eastAsia="Roboto" w:cs="Times New Roman"/>
-          <w:i w:val="0"/>
-          <w:caps w:val="0"/>
-          <w:color w:val="000000"/>
-          <w:spacing w:val="0"/>
-          <w:sz w:val="24"/>
-          <w:szCs w:val="24"/>
-          <w:bdr w:val="none" w:color="auto" w:sz="0" w:space="0"/>
-        </w:rPr>
-        <w:t>Learn how to do anything with wikiHow, the world’s most popular how-to website. Easy, step-by-step, illustrated instructions for everything.</w:t>
-      </w:r>
-    </w:p>
-    <w:p>
-      <w:pPr>
-        <w:pStyle w:val="7"/>
-        <w:keepNext w:val="0"/>
-        <w:keepLines w:val="0"/>
-        <w:widowControl/>
-        <w:suppressLineNumbers w:val="0"/>
-        <w:spacing w:before="240" w:beforeAutospacing="0" w:after="240" w:afterAutospacing="0"/>
-        <w:rPr>
-          <w:rFonts w:hint="default" w:ascii="Times New Roman" w:hAnsi="Times New Roman" w:eastAsia="Roboto" w:cs="Times New Roman"/>
-          <w:i w:val="0"/>
-          <w:caps w:val="0"/>
-          <w:color w:val="000000"/>
-          <w:spacing w:val="0"/>
-          <w:sz w:val="24"/>
-          <w:szCs w:val="24"/>
-          <w:bdr w:val="none" w:color="auto" w:sz="0" w:space="0"/>
-          <w:lang w:val="en-US"/>
-        </w:rPr>
-      </w:pPr>
-      <w:r>
-        <w:rPr>
-          <w:rFonts w:hint="default" w:ascii="Times New Roman" w:hAnsi="Times New Roman" w:eastAsia="Roboto" w:cs="Times New Roman"/>
-          <w:i w:val="0"/>
-          <w:caps w:val="0"/>
-          <w:color w:val="000000"/>
-          <w:spacing w:val="0"/>
-          <w:sz w:val="24"/>
-          <w:szCs w:val="24"/>
-          <w:bdr w:val="none" w:color="auto" w:sz="0" w:space="0"/>
-          <w:lang w:val="en-US"/>
-        </w:rPr>
-        <w:t>3.Gamepedia.Com</w:t>
-      </w:r>
-    </w:p>
-    <w:p>
-      <w:pPr>
-        <w:pStyle w:val="7"/>
-        <w:keepNext w:val="0"/>
-        <w:keepLines w:val="0"/>
-        <w:widowControl/>
-        <w:suppressLineNumbers w:val="0"/>
-        <w:spacing w:before="240" w:beforeAutospacing="0" w:after="240" w:afterAutospacing="0"/>
-        <w:ind w:left="240"/>
-        <w:rPr>
-          <w:rFonts w:hint="default" w:ascii="Times New Roman" w:hAnsi="Times New Roman" w:eastAsia="Roboto" w:cs="Times New Roman"/>
-          <w:i w:val="0"/>
-          <w:caps w:val="0"/>
-          <w:color w:val="000000"/>
-          <w:spacing w:val="0"/>
-          <w:sz w:val="24"/>
-          <w:szCs w:val="24"/>
-          <w:bdr w:val="none" w:color="auto" w:sz="0" w:space="0"/>
-        </w:rPr>
-      </w:pPr>
-      <w:r>
-        <w:rPr>
-          <w:rFonts w:hint="default" w:ascii="Times New Roman" w:hAnsi="Times New Roman" w:eastAsia="Roboto" w:cs="Times New Roman"/>
-          <w:i w:val="0"/>
-          <w:caps w:val="0"/>
-          <w:color w:val="000000"/>
-          <w:spacing w:val="0"/>
-          <w:sz w:val="24"/>
-          <w:szCs w:val="24"/>
-          <w:bdr w:val="none" w:color="auto" w:sz="0" w:space="0"/>
-          <w:lang w:val="en-US" w:eastAsia="zh-CN"/>
-        </w:rPr>
-        <w:t>Unique Visitors |</w:t>
-      </w:r>
-    </w:p>
-    <w:p>
-      <w:pPr>
-        <w:pStyle w:val="7"/>
-        <w:keepNext w:val="0"/>
-        <w:keepLines w:val="0"/>
-        <w:widowControl/>
-        <w:suppressLineNumbers w:val="0"/>
-        <w:spacing w:before="240" w:beforeAutospacing="0" w:after="240" w:afterAutospacing="0"/>
-        <w:ind w:left="240"/>
-        <w:rPr>
-          <w:rFonts w:hint="default" w:ascii="Times New Roman" w:hAnsi="Times New Roman" w:eastAsia="Roboto" w:cs="Times New Roman"/>
-          <w:i w:val="0"/>
-          <w:caps w:val="0"/>
-          <w:color w:val="000000"/>
-          <w:spacing w:val="0"/>
-          <w:sz w:val="24"/>
-          <w:szCs w:val="24"/>
-          <w:bdr w:val="none" w:color="auto" w:sz="0" w:space="0"/>
-        </w:rPr>
-      </w:pPr>
-      <w:r>
-        <w:rPr>
-          <w:rFonts w:hint="default" w:ascii="Times New Roman" w:hAnsi="Times New Roman" w:eastAsia="Roboto" w:cs="Times New Roman"/>
-          <w:i w:val="0"/>
-          <w:caps w:val="0"/>
-          <w:color w:val="000000"/>
-          <w:spacing w:val="0"/>
-          <w:sz w:val="24"/>
-          <w:szCs w:val="24"/>
-          <w:bdr w:val="none" w:color="auto" w:sz="0" w:space="0"/>
-          <w:lang w:val="en-US" w:eastAsia="zh-CN"/>
-        </w:rPr>
-        <w:t>24500000.</w:t>
-      </w:r>
-    </w:p>
-    <w:p>
-      <w:pPr>
-        <w:pStyle w:val="7"/>
-        <w:keepNext w:val="0"/>
-        <w:keepLines w:val="0"/>
-        <w:widowControl/>
-        <w:suppressLineNumbers w:val="0"/>
-        <w:spacing w:before="240" w:beforeAutospacing="0" w:after="240" w:afterAutospacing="0"/>
-        <w:ind w:left="240"/>
-        <w:rPr>
-          <w:rFonts w:hint="default" w:ascii="Times New Roman" w:hAnsi="Times New Roman" w:eastAsia="Roboto" w:cs="Times New Roman"/>
-          <w:i w:val="0"/>
-          <w:caps w:val="0"/>
-          <w:color w:val="000000"/>
-          <w:spacing w:val="0"/>
-          <w:sz w:val="24"/>
-          <w:szCs w:val="24"/>
-          <w:bdr w:val="none" w:color="auto" w:sz="0" w:space="0"/>
-        </w:rPr>
-      </w:pPr>
-      <w:r>
-        <w:rPr>
-          <w:rFonts w:hint="default" w:ascii="Times New Roman" w:hAnsi="Times New Roman" w:eastAsia="Roboto" w:cs="Times New Roman"/>
-          <w:i w:val="0"/>
-          <w:caps w:val="0"/>
-          <w:color w:val="000000"/>
-          <w:spacing w:val="0"/>
-          <w:sz w:val="24"/>
-          <w:szCs w:val="24"/>
-          <w:bdr w:val="none" w:color="auto" w:sz="0" w:space="0"/>
-          <w:lang w:val="en-US" w:eastAsia="zh-CN"/>
-        </w:rPr>
-        <w:t>Description</w:t>
-      </w:r>
-    </w:p>
-    <w:p>
-      <w:pPr>
-        <w:pStyle w:val="7"/>
-        <w:keepNext w:val="0"/>
-        <w:keepLines w:val="0"/>
-        <w:widowControl/>
-        <w:suppressLineNumbers w:val="0"/>
-        <w:spacing w:before="240" w:beforeAutospacing="0" w:after="240" w:afterAutospacing="0"/>
-        <w:ind w:left="240"/>
-        <w:rPr>
-          <w:rFonts w:hint="default" w:ascii="Times New Roman" w:hAnsi="Times New Roman" w:eastAsia="Roboto" w:cs="Times New Roman"/>
-          <w:i w:val="0"/>
-          <w:caps w:val="0"/>
-          <w:color w:val="000000"/>
-          <w:spacing w:val="0"/>
-          <w:sz w:val="24"/>
-          <w:szCs w:val="24"/>
-          <w:bdr w:val="none" w:color="auto" w:sz="0" w:space="0"/>
-        </w:rPr>
-      </w:pPr>
-      <w:r>
-        <w:rPr>
-          <w:rFonts w:hint="default" w:ascii="Times New Roman" w:hAnsi="Times New Roman" w:eastAsia="Roboto" w:cs="Times New Roman"/>
-          <w:i w:val="0"/>
-          <w:caps w:val="0"/>
-          <w:color w:val="000000"/>
-          <w:spacing w:val="0"/>
-          <w:sz w:val="24"/>
-          <w:szCs w:val="24"/>
-          <w:bdr w:val="none" w:color="auto" w:sz="0" w:space="0"/>
-        </w:rPr>
-        <w:t>Gamepedia.Com the #6 Most Popular Wiki Website</w:t>
-      </w:r>
-    </w:p>
-    <w:p>
-      <w:pPr>
-        <w:pStyle w:val="7"/>
-        <w:keepNext w:val="0"/>
-        <w:keepLines w:val="0"/>
-        <w:widowControl/>
-        <w:suppressLineNumbers w:val="0"/>
-        <w:spacing w:before="240" w:beforeAutospacing="0" w:after="240" w:afterAutospacing="0"/>
-        <w:ind w:left="240"/>
-        <w:rPr>
-          <w:rFonts w:hint="default" w:ascii="Times New Roman" w:hAnsi="Times New Roman" w:eastAsia="Roboto" w:cs="Times New Roman"/>
-          <w:i w:val="0"/>
-          <w:caps w:val="0"/>
-          <w:color w:val="000000"/>
-          <w:spacing w:val="0"/>
-          <w:sz w:val="24"/>
-          <w:szCs w:val="24"/>
-          <w:bdr w:val="none" w:color="auto" w:sz="0" w:space="0"/>
-        </w:rPr>
-      </w:pPr>
-      <w:r>
-        <w:rPr>
-          <w:rFonts w:hint="default" w:ascii="Times New Roman" w:hAnsi="Times New Roman" w:eastAsia="Roboto" w:cs="Times New Roman"/>
-          <w:i w:val="0"/>
-          <w:caps w:val="0"/>
-          <w:color w:val="000000"/>
-          <w:spacing w:val="0"/>
-          <w:sz w:val="24"/>
-          <w:szCs w:val="24"/>
-          <w:bdr w:val="none" w:color="auto" w:sz="0" w:space="0"/>
-        </w:rPr>
-        <w:t>Explore our wiki library, discover upcoming indie titles, and watch video tutorials that help you Know the Game</w:t>
-      </w:r>
-    </w:p>
-    <w:p>
-      <w:pPr>
-        <w:pStyle w:val="7"/>
-        <w:keepNext w:val="0"/>
-        <w:keepLines w:val="0"/>
-        <w:widowControl/>
-        <w:suppressLineNumbers w:val="0"/>
-        <w:spacing w:before="240" w:beforeAutospacing="0" w:after="240" w:afterAutospacing="0"/>
-        <w:rPr>
-          <w:rFonts w:hint="default" w:ascii="Times New Roman" w:hAnsi="Times New Roman" w:eastAsia="Roboto" w:cs="Times New Roman"/>
-          <w:i w:val="0"/>
-          <w:caps w:val="0"/>
-          <w:color w:val="000000"/>
-          <w:spacing w:val="0"/>
-          <w:sz w:val="24"/>
-          <w:szCs w:val="24"/>
-          <w:bdr w:val="none" w:color="auto" w:sz="0" w:space="0"/>
-          <w:lang w:val="en-US"/>
-        </w:rPr>
-      </w:pPr>
-      <w:r>
-        <w:rPr>
-          <w:rFonts w:hint="default" w:ascii="Times New Roman" w:hAnsi="Times New Roman" w:eastAsia="Roboto" w:cs="Times New Roman"/>
-          <w:i w:val="0"/>
-          <w:caps w:val="0"/>
-          <w:color w:val="000000"/>
-          <w:spacing w:val="0"/>
-          <w:sz w:val="24"/>
-          <w:szCs w:val="24"/>
-          <w:bdr w:val="none" w:color="auto" w:sz="0" w:space="0"/>
-          <w:lang w:val="en-US"/>
-        </w:rPr>
-        <w:t>4.</w:t>
-      </w:r>
-      <w:r>
-        <w:rPr>
-          <w:rFonts w:hint="default" w:ascii="Times New Roman" w:hAnsi="Times New Roman" w:eastAsia="Roboto" w:cs="Times New Roman"/>
-          <w:i w:val="0"/>
-          <w:caps w:val="0"/>
-          <w:color w:val="000000"/>
-          <w:spacing w:val="0"/>
-          <w:sz w:val="24"/>
-          <w:szCs w:val="24"/>
-          <w:bdr w:val="none" w:color="auto" w:sz="0" w:space="0"/>
-          <w:lang w:val="en-US" w:eastAsia="zh-CN"/>
+        <w:jc w:val="left"/>
+        <w:rPr>
+          <w:rFonts w:hint="default" w:ascii="Times New Roman" w:hAnsi="Times New Roman" w:eastAsia="SimSun" w:cs="Times New Roman"/>
+          <w:sz w:val="24"/>
+          <w:szCs w:val="24"/>
+          <w:lang w:val="en-US"/>
+        </w:rPr>
+      </w:pPr>
+      <w:r>
+        <w:rPr>
+          <w:rFonts w:hint="default" w:ascii="Times New Roman" w:hAnsi="Times New Roman" w:eastAsia="SimSun" w:cs="Times New Roman"/>
+          <w:sz w:val="24"/>
+          <w:szCs w:val="24"/>
+          <w:lang w:val="en-US"/>
+        </w:rPr>
+        <w:t>John green</w:t>
+      </w:r>
+      <w:r>
+        <w:rPr>
+          <w:rFonts w:hint="default" w:ascii="Times New Roman" w:hAnsi="Times New Roman" w:eastAsia="SimSun" w:cs="Times New Roman"/>
+          <w:sz w:val="24"/>
+          <w:szCs w:val="24"/>
+          <w:shd w:val="clear" w:color="FFFFFF" w:fill="D9D9D9"/>
         </w:rPr>
         <w:fldChar w:fldCharType="begin"/>
       </w:r>
       <w:r>
         <w:rPr>
-          <w:rFonts w:hint="default" w:ascii="Times New Roman" w:hAnsi="Times New Roman" w:eastAsia="Roboto" w:cs="Times New Roman"/>
-          <w:i w:val="0"/>
-          <w:caps w:val="0"/>
-          <w:color w:val="000000"/>
-          <w:spacing w:val="0"/>
-          <w:sz w:val="24"/>
-          <w:szCs w:val="24"/>
-          <w:bdr w:val="none" w:color="auto" w:sz="0" w:space="0"/>
-          <w:lang w:val="en-US" w:eastAsia="zh-CN"/>
-        </w:rPr>
-        <w:instrText xml:space="preserve"> HYPERLINK "https://wikimedia.org/" \t "https://aelieve.com/rankings/websites/category/reference/best-wiki-sites/_blank" </w:instrText>
-      </w:r>
-      <w:r>
-        <w:rPr>
-          <w:rFonts w:hint="default" w:ascii="Times New Roman" w:hAnsi="Times New Roman" w:eastAsia="Roboto" w:cs="Times New Roman"/>
-          <w:i w:val="0"/>
-          <w:caps w:val="0"/>
-          <w:color w:val="000000"/>
-          <w:spacing w:val="0"/>
-          <w:sz w:val="24"/>
-          <w:szCs w:val="24"/>
-          <w:bdr w:val="none" w:color="auto" w:sz="0" w:space="0"/>
-          <w:lang w:val="en-US" w:eastAsia="zh-CN"/>
+          <w:rFonts w:hint="default" w:ascii="Times New Roman" w:hAnsi="Times New Roman" w:eastAsia="SimSun" w:cs="Times New Roman"/>
+          <w:sz w:val="24"/>
+          <w:szCs w:val="24"/>
+          <w:shd w:val="clear" w:color="FFFFFF" w:fill="D9D9D9"/>
+        </w:rPr>
+        <w:instrText xml:space="preserve"> HYPERLINK "http://www.johngreenbooks.com/" </w:instrText>
+      </w:r>
+      <w:r>
+        <w:rPr>
+          <w:rFonts w:hint="default" w:ascii="Times New Roman" w:hAnsi="Times New Roman" w:eastAsia="SimSun" w:cs="Times New Roman"/>
+          <w:sz w:val="24"/>
+          <w:szCs w:val="24"/>
+          <w:shd w:val="clear" w:color="FFFFFF" w:fill="D9D9D9"/>
         </w:rPr>
         <w:fldChar w:fldCharType="separate"/>
       </w:r>
       <w:r>
         <w:rPr>
-          <w:rFonts w:hint="default" w:ascii="Times New Roman" w:hAnsi="Times New Roman" w:eastAsia="Roboto" w:cs="Times New Roman"/>
-          <w:i w:val="0"/>
-          <w:caps w:val="0"/>
-          <w:color w:val="000000"/>
-          <w:spacing w:val="0"/>
-          <w:sz w:val="24"/>
-          <w:szCs w:val="24"/>
-          <w:bdr w:val="none" w:color="auto" w:sz="0" w:space="0"/>
-          <w:lang w:val="en-US"/>
-        </w:rPr>
-        <w:t>Wikimedia.Org</w:t>
-      </w:r>
-      <w:r>
-        <w:rPr>
-          <w:rFonts w:hint="default" w:ascii="Times New Roman" w:hAnsi="Times New Roman" w:eastAsia="Roboto" w:cs="Times New Roman"/>
-          <w:i w:val="0"/>
-          <w:caps w:val="0"/>
-          <w:color w:val="000000"/>
-          <w:spacing w:val="0"/>
-          <w:sz w:val="24"/>
-          <w:szCs w:val="24"/>
-          <w:bdr w:val="none" w:color="auto" w:sz="0" w:space="0"/>
-          <w:lang w:val="en-US" w:eastAsia="zh-CN"/>
-        </w:rPr>
-        <w:fldChar w:fldCharType="end"/>
-      </w:r>
-    </w:p>
-    <w:p>
-      <w:pPr>
-        <w:pStyle w:val="7"/>
-        <w:keepNext w:val="0"/>
-        <w:keepLines w:val="0"/>
-        <w:widowControl/>
-        <w:suppressLineNumbers w:val="0"/>
-        <w:spacing w:before="240" w:beforeAutospacing="0" w:after="240" w:afterAutospacing="0"/>
-        <w:rPr>
-          <w:rFonts w:hint="default" w:ascii="Times New Roman" w:hAnsi="Times New Roman" w:eastAsia="Roboto" w:cs="Times New Roman"/>
-          <w:i w:val="0"/>
-          <w:caps w:val="0"/>
-          <w:color w:val="000000"/>
-          <w:spacing w:val="0"/>
-          <w:sz w:val="24"/>
-          <w:szCs w:val="24"/>
-          <w:bdr w:val="none" w:color="auto" w:sz="0" w:space="0"/>
-          <w:lang w:val="en-US"/>
-        </w:rPr>
-      </w:pPr>
-      <w:r>
-        <w:rPr>
-          <w:rFonts w:hint="default" w:ascii="Times New Roman" w:hAnsi="Times New Roman" w:eastAsia="Roboto" w:cs="Times New Roman"/>
-          <w:i w:val="0"/>
-          <w:caps w:val="0"/>
-          <w:color w:val="000000"/>
-          <w:spacing w:val="0"/>
-          <w:sz w:val="24"/>
-          <w:szCs w:val="24"/>
-          <w:bdr w:val="none" w:color="auto" w:sz="0" w:space="0"/>
-          <w:lang w:val="en-US" w:eastAsia="zh-CN"/>
-        </w:rPr>
-        <w:t>Unique Visitors |</w:t>
-      </w:r>
-    </w:p>
-    <w:p>
-      <w:pPr>
-        <w:pStyle w:val="7"/>
-        <w:keepNext w:val="0"/>
-        <w:keepLines w:val="0"/>
-        <w:widowControl/>
-        <w:suppressLineNumbers w:val="0"/>
-        <w:spacing w:before="240" w:beforeAutospacing="0" w:after="240" w:afterAutospacing="0"/>
-        <w:rPr>
-          <w:rFonts w:hint="default" w:ascii="Times New Roman" w:hAnsi="Times New Roman" w:eastAsia="Roboto" w:cs="Times New Roman"/>
-          <w:i w:val="0"/>
-          <w:caps w:val="0"/>
-          <w:color w:val="000000"/>
-          <w:spacing w:val="0"/>
-          <w:sz w:val="24"/>
-          <w:szCs w:val="24"/>
-          <w:bdr w:val="none" w:color="auto" w:sz="0" w:space="0"/>
-          <w:lang w:val="en-US"/>
-        </w:rPr>
-      </w:pPr>
-      <w:r>
-        <w:rPr>
-          <w:rFonts w:hint="default" w:ascii="Times New Roman" w:hAnsi="Times New Roman" w:eastAsia="Roboto" w:cs="Times New Roman"/>
-          <w:i w:val="0"/>
-          <w:caps w:val="0"/>
-          <w:color w:val="000000"/>
-          <w:spacing w:val="0"/>
-          <w:sz w:val="24"/>
-          <w:szCs w:val="24"/>
-          <w:bdr w:val="none" w:color="auto" w:sz="0" w:space="0"/>
-          <w:lang w:val="en-US" w:eastAsia="zh-CN"/>
-        </w:rPr>
-        <w:t>18500000</w:t>
-      </w:r>
-    </w:p>
-    <w:p>
-      <w:pPr>
-        <w:pStyle w:val="7"/>
-        <w:keepNext w:val="0"/>
-        <w:keepLines w:val="0"/>
-        <w:widowControl/>
-        <w:suppressLineNumbers w:val="0"/>
-        <w:spacing w:before="240" w:beforeAutospacing="0" w:after="240" w:afterAutospacing="0"/>
-        <w:rPr>
-          <w:rFonts w:hint="default" w:ascii="Times New Roman" w:hAnsi="Times New Roman" w:eastAsia="Roboto" w:cs="Times New Roman"/>
-          <w:i w:val="0"/>
-          <w:caps w:val="0"/>
-          <w:color w:val="000000"/>
-          <w:spacing w:val="0"/>
-          <w:sz w:val="24"/>
-          <w:szCs w:val="24"/>
-          <w:bdr w:val="none" w:color="auto" w:sz="0" w:space="0"/>
-          <w:lang w:val="en-US"/>
-        </w:rPr>
-      </w:pPr>
-      <w:r>
-        <w:rPr>
-          <w:rFonts w:hint="default" w:ascii="Times New Roman" w:hAnsi="Times New Roman" w:eastAsia="Roboto" w:cs="Times New Roman"/>
-          <w:i w:val="0"/>
-          <w:caps w:val="0"/>
-          <w:color w:val="000000"/>
-          <w:spacing w:val="0"/>
-          <w:sz w:val="24"/>
-          <w:szCs w:val="24"/>
-          <w:bdr w:val="none" w:color="auto" w:sz="0" w:space="0"/>
-          <w:lang w:val="en-US" w:eastAsia="zh-CN"/>
-        </w:rPr>
-        <w:t>Description</w:t>
-      </w:r>
-    </w:p>
-    <w:p>
-      <w:pPr>
-        <w:pStyle w:val="7"/>
-        <w:keepNext w:val="0"/>
-        <w:keepLines w:val="0"/>
-        <w:widowControl/>
-        <w:suppressLineNumbers w:val="0"/>
-        <w:spacing w:before="240" w:beforeAutospacing="0" w:after="240" w:afterAutospacing="0"/>
-        <w:rPr>
-          <w:rFonts w:hint="default" w:ascii="Times New Roman" w:hAnsi="Times New Roman" w:eastAsia="Roboto" w:cs="Times New Roman"/>
-          <w:i w:val="0"/>
-          <w:caps w:val="0"/>
-          <w:color w:val="000000"/>
-          <w:spacing w:val="0"/>
-          <w:sz w:val="24"/>
-          <w:szCs w:val="24"/>
-          <w:bdr w:val="none" w:color="auto" w:sz="0" w:space="0"/>
-          <w:lang w:val="en-US"/>
-        </w:rPr>
-      </w:pPr>
-      <w:r>
-        <w:rPr>
-          <w:rFonts w:hint="default" w:ascii="Times New Roman" w:hAnsi="Times New Roman" w:eastAsia="Roboto" w:cs="Times New Roman"/>
-          <w:i w:val="0"/>
-          <w:caps w:val="0"/>
-          <w:color w:val="000000"/>
-          <w:spacing w:val="0"/>
-          <w:sz w:val="24"/>
-          <w:szCs w:val="24"/>
-          <w:bdr w:val="none" w:color="auto" w:sz="0" w:space="0"/>
-          <w:lang w:val="en-US"/>
-        </w:rPr>
-        <w:t>Wikimedia.Org the #7 Most Popular Wiki Website</w:t>
-      </w:r>
-    </w:p>
-    <w:p>
-      <w:pPr>
-        <w:pStyle w:val="7"/>
-        <w:keepNext w:val="0"/>
-        <w:keepLines w:val="0"/>
-        <w:widowControl/>
-        <w:suppressLineNumbers w:val="0"/>
-        <w:spacing w:before="240" w:beforeAutospacing="0" w:after="240" w:afterAutospacing="0"/>
-        <w:rPr>
-          <w:rFonts w:hint="default" w:ascii="Times New Roman" w:hAnsi="Times New Roman" w:eastAsia="Roboto" w:cs="Times New Roman"/>
-          <w:i w:val="0"/>
-          <w:caps w:val="0"/>
-          <w:color w:val="000000"/>
-          <w:spacing w:val="0"/>
-          <w:sz w:val="24"/>
-          <w:szCs w:val="24"/>
-          <w:bdr w:val="none" w:color="auto" w:sz="0" w:space="0"/>
-          <w:lang w:val="en-US"/>
-        </w:rPr>
-      </w:pPr>
-      <w:r>
-        <w:rPr>
-          <w:rFonts w:hint="default" w:ascii="Times New Roman" w:hAnsi="Times New Roman" w:eastAsia="Roboto" w:cs="Times New Roman"/>
-          <w:i w:val="0"/>
-          <w:caps w:val="0"/>
-          <w:color w:val="000000"/>
-          <w:spacing w:val="0"/>
-          <w:sz w:val="24"/>
-          <w:szCs w:val="24"/>
-          <w:bdr w:val="none" w:color="auto" w:sz="0" w:space="0"/>
-          <w:lang w:val="en-US"/>
-        </w:rPr>
-        <w:t>Wikimedia is a global movement whose mission is to bring free educational content to the world.</w:t>
-      </w:r>
-    </w:p>
-    <w:p>
-      <w:pPr>
-        <w:pStyle w:val="7"/>
-        <w:keepNext w:val="0"/>
-        <w:keepLines w:val="0"/>
-        <w:widowControl/>
-        <w:suppressLineNumbers w:val="0"/>
-        <w:spacing w:before="240" w:beforeAutospacing="0" w:after="240" w:afterAutospacing="0"/>
-        <w:rPr>
-          <w:rFonts w:hint="default" w:ascii="Times New Roman" w:hAnsi="Times New Roman" w:eastAsia="Roboto" w:cs="Times New Roman"/>
-          <w:i w:val="0"/>
-          <w:caps w:val="0"/>
-          <w:color w:val="000000"/>
-          <w:spacing w:val="0"/>
-          <w:sz w:val="24"/>
-          <w:szCs w:val="24"/>
-          <w:bdr w:val="none" w:color="auto" w:sz="0" w:space="0"/>
-          <w:lang w:val="en-US"/>
-        </w:rPr>
-      </w:pPr>
-      <w:r>
-        <w:rPr>
-          <w:rFonts w:hint="default" w:ascii="Times New Roman" w:hAnsi="Times New Roman" w:eastAsia="Roboto" w:cs="Times New Roman"/>
-          <w:i w:val="0"/>
-          <w:caps w:val="0"/>
-          <w:color w:val="000000"/>
-          <w:spacing w:val="0"/>
-          <w:sz w:val="24"/>
-          <w:szCs w:val="24"/>
-          <w:bdr w:val="none" w:color="auto" w:sz="0" w:space="0"/>
-          <w:lang w:val="en-US"/>
-        </w:rPr>
-        <w:t>5 . Wikimapia.Org</w:t>
-      </w:r>
-    </w:p>
-    <w:p>
-      <w:pPr>
-        <w:pStyle w:val="7"/>
-        <w:keepNext w:val="0"/>
-        <w:keepLines w:val="0"/>
-        <w:widowControl/>
-        <w:suppressLineNumbers w:val="0"/>
-        <w:spacing w:before="240" w:beforeAutospacing="0" w:after="240" w:afterAutospacing="0"/>
-        <w:rPr>
-          <w:rFonts w:hint="default" w:ascii="Times New Roman" w:hAnsi="Times New Roman" w:eastAsia="Roboto" w:cs="Times New Roman"/>
-          <w:i w:val="0"/>
-          <w:caps w:val="0"/>
-          <w:color w:val="000000"/>
-          <w:spacing w:val="0"/>
-          <w:sz w:val="24"/>
-          <w:szCs w:val="24"/>
-          <w:bdr w:val="none" w:color="auto" w:sz="0" w:space="0"/>
-          <w:lang w:val="en-US"/>
-        </w:rPr>
-      </w:pPr>
-      <w:r>
-        <w:rPr>
-          <w:rFonts w:hint="default" w:ascii="Times New Roman" w:hAnsi="Times New Roman" w:eastAsia="Roboto" w:cs="Times New Roman"/>
-          <w:i w:val="0"/>
-          <w:caps w:val="0"/>
-          <w:color w:val="000000"/>
-          <w:spacing w:val="0"/>
-          <w:sz w:val="24"/>
-          <w:szCs w:val="24"/>
-          <w:bdr w:val="none" w:color="auto" w:sz="0" w:space="0"/>
-          <w:lang w:val="en-US"/>
-        </w:rPr>
-        <w:t>Unique Visitors |2300000</w:t>
-      </w:r>
-    </w:p>
-    <w:p>
-      <w:pPr>
-        <w:pStyle w:val="7"/>
-        <w:keepNext w:val="0"/>
-        <w:keepLines w:val="0"/>
-        <w:widowControl/>
-        <w:suppressLineNumbers w:val="0"/>
-        <w:spacing w:before="240" w:beforeAutospacing="0" w:after="240" w:afterAutospacing="0"/>
-        <w:rPr>
-          <w:rFonts w:hint="default" w:ascii="Times New Roman" w:hAnsi="Times New Roman" w:eastAsia="Roboto" w:cs="Times New Roman"/>
-          <w:i w:val="0"/>
-          <w:caps w:val="0"/>
-          <w:color w:val="000000"/>
-          <w:spacing w:val="0"/>
-          <w:sz w:val="24"/>
-          <w:szCs w:val="24"/>
-          <w:bdr w:val="none" w:color="auto" w:sz="0" w:space="0"/>
-          <w:lang w:val="en-US"/>
-        </w:rPr>
-      </w:pPr>
-      <w:r>
-        <w:rPr>
-          <w:rFonts w:hint="default" w:ascii="Times New Roman" w:hAnsi="Times New Roman" w:eastAsia="Roboto" w:cs="Times New Roman"/>
-          <w:i w:val="0"/>
-          <w:caps w:val="0"/>
-          <w:color w:val="000000"/>
-          <w:spacing w:val="0"/>
-          <w:sz w:val="24"/>
-          <w:szCs w:val="24"/>
-          <w:bdr w:val="none" w:color="auto" w:sz="0" w:space="0"/>
-          <w:lang w:val="en-US"/>
-        </w:rPr>
-        <w:t>Description</w:t>
-      </w:r>
-    </w:p>
-    <w:p>
-      <w:pPr>
-        <w:pStyle w:val="7"/>
-        <w:keepNext w:val="0"/>
-        <w:keepLines w:val="0"/>
-        <w:widowControl/>
-        <w:suppressLineNumbers w:val="0"/>
-        <w:spacing w:before="240" w:beforeAutospacing="0" w:after="240" w:afterAutospacing="0"/>
-        <w:rPr>
-          <w:rFonts w:hint="default" w:ascii="Times New Roman" w:hAnsi="Times New Roman" w:eastAsia="Roboto" w:cs="Times New Roman"/>
-          <w:i w:val="0"/>
-          <w:caps w:val="0"/>
-          <w:color w:val="000000"/>
-          <w:spacing w:val="0"/>
-          <w:sz w:val="24"/>
-          <w:szCs w:val="24"/>
-          <w:bdr w:val="none" w:color="auto" w:sz="0" w:space="0"/>
-          <w:lang w:val="en-US"/>
-        </w:rPr>
-      </w:pPr>
-      <w:r>
-        <w:rPr>
-          <w:rFonts w:hint="default" w:ascii="Times New Roman" w:hAnsi="Times New Roman" w:eastAsia="Roboto" w:cs="Times New Roman"/>
-          <w:i w:val="0"/>
-          <w:caps w:val="0"/>
-          <w:color w:val="000000"/>
-          <w:spacing w:val="0"/>
-          <w:sz w:val="24"/>
-          <w:szCs w:val="24"/>
-          <w:bdr w:val="none" w:color="auto" w:sz="0" w:space="0"/>
-          <w:lang w:val="en-US"/>
-        </w:rPr>
-        <w:t>Wikimapia.Org the #16 Most Popular Wiki Website</w:t>
-      </w:r>
-    </w:p>
-    <w:p>
-      <w:pPr>
-        <w:pStyle w:val="7"/>
-        <w:keepNext w:val="0"/>
-        <w:keepLines w:val="0"/>
-        <w:widowControl/>
-        <w:suppressLineNumbers w:val="0"/>
-        <w:spacing w:before="240" w:beforeAutospacing="0" w:after="240" w:afterAutospacing="0"/>
-        <w:rPr>
-          <w:rFonts w:hint="default" w:ascii="Times New Roman" w:hAnsi="Times New Roman" w:eastAsia="Roboto" w:cs="Times New Roman"/>
-          <w:i w:val="0"/>
-          <w:caps w:val="0"/>
-          <w:color w:val="000000"/>
-          <w:spacing w:val="0"/>
-          <w:sz w:val="24"/>
-          <w:szCs w:val="24"/>
-          <w:bdr w:val="none" w:color="auto" w:sz="0" w:space="0"/>
-          <w:lang w:val="en-US"/>
-        </w:rPr>
-      </w:pPr>
-      <w:r>
-        <w:rPr>
-          <w:rFonts w:hint="default" w:ascii="Times New Roman" w:hAnsi="Times New Roman" w:eastAsia="Roboto" w:cs="Times New Roman"/>
-          <w:i w:val="0"/>
-          <w:caps w:val="0"/>
-          <w:color w:val="000000"/>
-          <w:spacing w:val="0"/>
-          <w:sz w:val="24"/>
-          <w:szCs w:val="24"/>
-          <w:bdr w:val="none" w:color="auto" w:sz="0" w:space="0"/>
-          <w:lang w:val="en-US"/>
-        </w:rPr>
-        <w:t>Wikimapia is an online editable map – you can describe any place on Earth.Or just surf the map discovering tonns of already marked places.</w:t>
-      </w:r>
-    </w:p>
-    <w:p>
-      <w:pPr>
-        <w:pStyle w:val="7"/>
-        <w:keepNext w:val="0"/>
-        <w:keepLines w:val="0"/>
-        <w:widowControl/>
-        <w:suppressLineNumbers w:val="0"/>
-        <w:spacing w:before="240" w:beforeAutospacing="0" w:after="240" w:afterAutospacing="0"/>
-        <w:ind w:left="240"/>
-        <w:rPr>
-          <w:rFonts w:hint="default" w:ascii="Times New Roman" w:hAnsi="Times New Roman" w:eastAsia="Roboto" w:cs="Times New Roman"/>
-          <w:i w:val="0"/>
-          <w:caps w:val="0"/>
-          <w:color w:val="000000"/>
-          <w:spacing w:val="0"/>
-          <w:sz w:val="24"/>
-          <w:szCs w:val="24"/>
-          <w:bdr w:val="none" w:color="auto" w:sz="0" w:space="0"/>
-          <w:lang w:val="en-US"/>
-        </w:rPr>
-      </w:pPr>
-      <w:r>
-        <w:rPr>
-          <w:rFonts w:hint="default" w:ascii="Times New Roman" w:hAnsi="Times New Roman" w:eastAsia="Roboto" w:cs="Times New Roman"/>
-          <w:i w:val="0"/>
-          <w:caps w:val="0"/>
-          <w:color w:val="000000"/>
-          <w:spacing w:val="0"/>
-          <w:sz w:val="24"/>
-          <w:szCs w:val="24"/>
-          <w:bdr w:val="none" w:color="auto" w:sz="0" w:space="0"/>
-          <w:lang w:val="en-US"/>
-        </w:rPr>
-        <w:t>personal</w:t>
-      </w:r>
-    </w:p>
-    <w:p>
-      <w:pPr>
-        <w:keepNext w:val="0"/>
-        <w:keepLines w:val="0"/>
-        <w:widowControl/>
-        <w:suppressLineNumbers w:val="0"/>
-        <w:jc w:val="left"/>
-        <w:rPr>
           <w:rFonts w:hint="default" w:ascii="Times New Roman" w:hAnsi="Times New Roman" w:eastAsia="SimSun" w:cs="Times New Roman"/>
           <w:sz w:val="24"/>
           <w:szCs w:val="24"/>
-          <w:lang w:val="en-US"/>
-        </w:rPr>
-      </w:pPr>
-      <w:r>
-        <w:rPr>
-          <w:rFonts w:hint="default" w:ascii="Times New Roman" w:hAnsi="Times New Roman" w:eastAsia="SimSun" w:cs="Times New Roman"/>
-          <w:sz w:val="24"/>
-          <w:szCs w:val="24"/>
-          <w:lang w:val="en-US"/>
-        </w:rPr>
-        <w:t>1 .</w:t>
-      </w:r>
-    </w:p>
-    <w:p>
-      <w:pPr>
-        <w:keepNext w:val="0"/>
-        <w:keepLines w:val="0"/>
-        <w:widowControl/>
-        <w:suppressLineNumbers w:val="0"/>
-        <w:jc w:val="left"/>
-        <w:rPr>
-          <w:rFonts w:hint="default" w:ascii="Times New Roman" w:hAnsi="Times New Roman" w:eastAsia="SimSun" w:cs="Times New Roman"/>
-          <w:sz w:val="24"/>
-          <w:szCs w:val="24"/>
-          <w:lang w:val="en-US"/>
-        </w:rPr>
-      </w:pPr>
-      <w:r>
-        <w:rPr>
-          <w:rFonts w:hint="default" w:ascii="Times New Roman" w:hAnsi="Times New Roman" w:eastAsia="SimSun" w:cs="Times New Roman"/>
-          <w:sz w:val="24"/>
-          <w:szCs w:val="24"/>
-          <w:lang w:val="en-US"/>
-        </w:rPr>
-        <w:t xml:space="preserve">Hank Green </w:t>
-      </w:r>
-      <w:r>
-        <w:rPr>
-          <w:rFonts w:hint="default" w:ascii="Times New Roman" w:hAnsi="Times New Roman" w:eastAsia="SimSun" w:cs="Times New Roman"/>
-          <w:sz w:val="24"/>
-          <w:szCs w:val="24"/>
-        </w:rPr>
-        <w:fldChar w:fldCharType="begin"/>
-      </w:r>
-      <w:r>
-        <w:rPr>
-          <w:rFonts w:hint="default" w:ascii="Times New Roman" w:hAnsi="Times New Roman" w:eastAsia="SimSun" w:cs="Times New Roman"/>
-          <w:sz w:val="24"/>
-          <w:szCs w:val="24"/>
-        </w:rPr>
-        <w:instrText xml:space="preserve"> HYPERLINK "https://www.hankgreen.com/" </w:instrText>
-      </w:r>
-      <w:r>
-        <w:rPr>
-          <w:rFonts w:hint="default" w:ascii="Times New Roman" w:hAnsi="Times New Roman" w:eastAsia="SimSun" w:cs="Times New Roman"/>
-          <w:sz w:val="24"/>
-          <w:szCs w:val="24"/>
-        </w:rPr>
-        <w:fldChar w:fldCharType="separate"/>
+          <w:shd w:val="clear" w:color="FFFFFF" w:fill="D9D9D9"/>
+          <w:lang w:val="en-US"/>
+        </w:rPr>
+        <w:t xml:space="preserve"> </w:t>
+      </w:r>
+      <w:r>
+        <w:rPr>
+          <w:rFonts w:hint="default" w:ascii="Times New Roman" w:hAnsi="Times New Roman" w:eastAsia="Georgia" w:cs="Times New Roman"/>
+          <w:i w:val="0"/>
+          <w:caps w:val="0"/>
+          <w:color w:val="333333"/>
+          <w:spacing w:val="-1"/>
+          <w:sz w:val="24"/>
+          <w:szCs w:val="24"/>
+          <w:shd w:val="clear" w:fill="FBFBFB"/>
+        </w:rPr>
+        <w:t>johngreenbooks</w:t>
       </w:r>
       <w:r>
         <w:rPr>
@@ -5334,189 +4203,11 @@
           <w:rFonts w:hint="default" w:ascii="Times New Roman" w:hAnsi="Times New Roman" w:eastAsia="SimSun" w:cs="Times New Roman"/>
           <w:sz w:val="24"/>
           <w:szCs w:val="24"/>
-        </w:rPr>
-        <w:t>https://www.hankgreen.com/</w:t>
-      </w:r>
-      <w:r>
-        <w:rPr>
-          <w:rFonts w:hint="default" w:ascii="Times New Roman" w:hAnsi="Times New Roman" w:eastAsia="SimSun" w:cs="Times New Roman"/>
-          <w:sz w:val="24"/>
-          <w:szCs w:val="24"/>
-        </w:rPr>
-        <w:fldChar w:fldCharType="end"/>
-      </w:r>
-    </w:p>
-    <w:p>
-      <w:pPr>
-        <w:keepNext w:val="0"/>
-        <w:keepLines w:val="0"/>
-        <w:widowControl/>
-        <w:suppressLineNumbers w:val="0"/>
-        <w:jc w:val="left"/>
-        <w:rPr>
-          <w:rFonts w:hint="default" w:ascii="Times New Roman" w:hAnsi="Times New Roman" w:eastAsia="SimSun" w:cs="Times New Roman"/>
-          <w:sz w:val="24"/>
-          <w:szCs w:val="24"/>
-        </w:rPr>
-      </w:pPr>
-      <w:r>
-        <w:rPr>
-          <w:rFonts w:hint="default" w:ascii="Times New Roman" w:hAnsi="Times New Roman" w:eastAsia="SimSun" w:cs="Times New Roman"/>
-          <w:sz w:val="24"/>
-          <w:szCs w:val="24"/>
-        </w:rPr>
-        <w:t>Hank Green is something of an internet celebrity, as well as the co-founder of a lot of projects. Thomas even collaborated with him to produce a </w:t>
-      </w:r>
-      <w:r>
-        <w:rPr>
-          <w:rFonts w:hint="default" w:ascii="Times New Roman" w:hAnsi="Times New Roman" w:eastAsia="SimSun" w:cs="Times New Roman"/>
-          <w:sz w:val="24"/>
-          <w:szCs w:val="24"/>
-        </w:rPr>
-        <w:fldChar w:fldCharType="begin"/>
-      </w:r>
-      <w:r>
-        <w:rPr>
-          <w:rFonts w:hint="default" w:ascii="Times New Roman" w:hAnsi="Times New Roman" w:eastAsia="SimSun" w:cs="Times New Roman"/>
-          <w:sz w:val="24"/>
-          <w:szCs w:val="24"/>
-        </w:rPr>
-        <w:instrText xml:space="preserve"> HYPERLINK "https://www.youtube.com/watch?v=IhuwS5ZLwKY&amp;list=PL8dPuuaLjXtNcAJRf3bE1IJU6nMfHj86W" \t "https://collegeinfogeek.com/personal-website-examples/_blank" </w:instrText>
-      </w:r>
-      <w:r>
-        <w:rPr>
-          <w:rFonts w:hint="default" w:ascii="Times New Roman" w:hAnsi="Times New Roman" w:eastAsia="SimSun" w:cs="Times New Roman"/>
-          <w:sz w:val="24"/>
-          <w:szCs w:val="24"/>
-        </w:rPr>
-        <w:fldChar w:fldCharType="separate"/>
-      </w:r>
-      <w:r>
-        <w:rPr>
-          <w:rFonts w:hint="default" w:ascii="Times New Roman" w:hAnsi="Times New Roman" w:eastAsia="SimSun" w:cs="Times New Roman"/>
-          <w:sz w:val="24"/>
-          <w:szCs w:val="24"/>
-        </w:rPr>
-        <w:t>primer on study skills</w:t>
-      </w:r>
-      <w:r>
-        <w:rPr>
-          <w:rFonts w:hint="default" w:ascii="Times New Roman" w:hAnsi="Times New Roman" w:eastAsia="SimSun" w:cs="Times New Roman"/>
-          <w:sz w:val="24"/>
-          <w:szCs w:val="24"/>
-        </w:rPr>
-        <w:fldChar w:fldCharType="end"/>
-      </w:r>
-      <w:r>
-        <w:rPr>
-          <w:rFonts w:hint="default" w:ascii="Times New Roman" w:hAnsi="Times New Roman" w:eastAsia="SimSun" w:cs="Times New Roman"/>
-          <w:sz w:val="24"/>
-          <w:szCs w:val="24"/>
-        </w:rPr>
-        <w:t> for the </w:t>
-      </w:r>
-      <w:r>
-        <w:rPr>
-          <w:rFonts w:hint="default" w:ascii="Times New Roman" w:hAnsi="Times New Roman" w:eastAsia="SimSun" w:cs="Times New Roman"/>
-          <w:sz w:val="24"/>
-          <w:szCs w:val="24"/>
-        </w:rPr>
-        <w:fldChar w:fldCharType="begin"/>
-      </w:r>
-      <w:r>
-        <w:rPr>
-          <w:rFonts w:hint="default" w:ascii="Times New Roman" w:hAnsi="Times New Roman" w:eastAsia="SimSun" w:cs="Times New Roman"/>
-          <w:sz w:val="24"/>
-          <w:szCs w:val="24"/>
-        </w:rPr>
-        <w:instrText xml:space="preserve"> HYPERLINK "https://www.youtube.com/channel/UCX6b17PVsYBQ0ip5gyeme-Q" \t "https://collegeinfogeek.com/personal-website-examples/_blank" </w:instrText>
-      </w:r>
-      <w:r>
-        <w:rPr>
-          <w:rFonts w:hint="default" w:ascii="Times New Roman" w:hAnsi="Times New Roman" w:eastAsia="SimSun" w:cs="Times New Roman"/>
-          <w:sz w:val="24"/>
-          <w:szCs w:val="24"/>
-        </w:rPr>
-        <w:fldChar w:fldCharType="separate"/>
-      </w:r>
-      <w:r>
-        <w:rPr>
-          <w:rFonts w:hint="default" w:ascii="Times New Roman" w:hAnsi="Times New Roman" w:eastAsia="SimSun" w:cs="Times New Roman"/>
-          <w:sz w:val="24"/>
-          <w:szCs w:val="24"/>
-        </w:rPr>
-        <w:t>Crash Course series</w:t>
-      </w:r>
-      <w:r>
-        <w:rPr>
-          <w:rFonts w:hint="default" w:ascii="Times New Roman" w:hAnsi="Times New Roman" w:eastAsia="SimSun" w:cs="Times New Roman"/>
-          <w:sz w:val="24"/>
-          <w:szCs w:val="24"/>
-        </w:rPr>
-        <w:fldChar w:fldCharType="end"/>
-      </w:r>
-      <w:r>
-        <w:rPr>
-          <w:rFonts w:hint="default" w:ascii="Times New Roman" w:hAnsi="Times New Roman" w:eastAsia="SimSun" w:cs="Times New Roman"/>
-          <w:sz w:val="24"/>
-          <w:szCs w:val="24"/>
-        </w:rPr>
-        <w:t>. Here’s what you can learn from his website:</w:t>
-      </w:r>
-    </w:p>
-    <w:p>
-      <w:pPr>
-        <w:keepNext w:val="0"/>
-        <w:keepLines w:val="0"/>
-        <w:widowControl/>
-        <w:suppressLineNumbers w:val="0"/>
-        <w:jc w:val="left"/>
-        <w:rPr>
-          <w:rFonts w:hint="default" w:ascii="Times New Roman" w:hAnsi="Times New Roman" w:eastAsia="SimSun" w:cs="Times New Roman"/>
-          <w:sz w:val="24"/>
-          <w:szCs w:val="24"/>
-        </w:rPr>
-      </w:pPr>
-      <w:r>
-        <w:rPr>
-          <w:rFonts w:hint="default" w:ascii="Times New Roman" w:hAnsi="Times New Roman" w:eastAsia="SimSun" w:cs="Times New Roman"/>
-          <w:sz w:val="24"/>
-          <w:szCs w:val="24"/>
-        </w:rPr>
-        <w:t>Project showcase with personality – Hank has done a lot of different things, and the homepage of his website shows them off with minimalism and a bit of humor. It’s a great example of how your personal website can serve as a “home base” for your various projects.</w:t>
-      </w:r>
-    </w:p>
-    <w:p>
-      <w:pPr>
-        <w:keepNext w:val="0"/>
-        <w:keepLines w:val="0"/>
-        <w:widowControl/>
-        <w:suppressLineNumbers w:val="0"/>
-        <w:jc w:val="left"/>
-        <w:rPr>
-          <w:rFonts w:hint="default" w:ascii="Times New Roman" w:hAnsi="Times New Roman" w:eastAsia="SimSun" w:cs="Times New Roman"/>
-          <w:sz w:val="24"/>
-          <w:szCs w:val="24"/>
-          <w:lang w:val="en-US"/>
-        </w:rPr>
-      </w:pPr>
-      <w:r>
-        <w:rPr>
-          <w:rFonts w:hint="default" w:ascii="Times New Roman" w:hAnsi="Times New Roman" w:eastAsia="SimSun" w:cs="Times New Roman"/>
-          <w:sz w:val="24"/>
-          <w:szCs w:val="24"/>
-          <w:lang w:val="en-US"/>
-        </w:rPr>
-        <w:t>2John green</w:t>
-      </w:r>
-    </w:p>
-    <w:p>
-      <w:pPr>
-        <w:keepNext w:val="0"/>
-        <w:keepLines w:val="0"/>
-        <w:widowControl/>
-        <w:suppressLineNumbers w:val="0"/>
-        <w:jc w:val="left"/>
+          <w:shd w:val="clear" w:color="FFFFFF" w:fill="D9D9D9"/>
+        </w:rPr>
+        <w:t>.</w:t>
+      </w:r>
+      <w:r>
         <w:rPr>
           <w:rFonts w:hint="default" w:ascii="Times New Roman" w:hAnsi="Times New Roman" w:eastAsia="Georgia" w:cs="Times New Roman"/>
           <w:i w:val="0"/>
@@ -5525,6 +4216,41 @@
           <w:spacing w:val="-1"/>
           <w:sz w:val="24"/>
           <w:szCs w:val="24"/>
+          <w:shd w:val="clear" w:fill="FBFBFB"/>
+        </w:rPr>
+        <w:t>com</w:t>
+      </w:r>
+      <w:r>
+        <w:rPr>
+          <w:rStyle w:val="10"/>
+          <w:rFonts w:hint="default" w:ascii="Times New Roman" w:hAnsi="Times New Roman" w:eastAsia="SimSun" w:cs="Times New Roman"/>
+          <w:sz w:val="24"/>
+          <w:szCs w:val="24"/>
+          <w:shd w:val="clear" w:color="FFFFFF" w:fill="D9D9D9"/>
+        </w:rPr>
+        <w:t>/</w:t>
+      </w:r>
+      <w:r>
+        <w:rPr>
+          <w:rFonts w:hint="default" w:ascii="Times New Roman" w:hAnsi="Times New Roman" w:eastAsia="SimSun" w:cs="Times New Roman"/>
+          <w:sz w:val="24"/>
+          <w:szCs w:val="24"/>
+          <w:shd w:val="clear" w:color="FFFFFF" w:fill="D9D9D9"/>
+        </w:rPr>
+        <w:fldChar w:fldCharType="end"/>
+      </w:r>
+    </w:p>
+    <w:p>
+      <w:pPr>
+        <w:keepNext w:val="0"/>
+        <w:keepLines w:val="0"/>
+        <w:widowControl/>
+        <w:suppressLineNumbers w:val="0"/>
+        <w:jc w:val="left"/>
+        <w:rPr>
+          <w:rFonts w:hint="default" w:ascii="Times New Roman" w:hAnsi="Times New Roman" w:cs="Times New Roman"/>
+          <w:sz w:val="24"/>
+          <w:szCs w:val="24"/>
         </w:rPr>
       </w:pPr>
       <w:r>
@@ -5538,7 +4264,41 @@
           <w:szCs w:val="24"/>
           <w:shd w:val="clear" w:fill="FBFBFB"/>
         </w:rPr>
-        <w:t>The other half of the Vlogbrothers, John Green is best-known for his bestselling novels, though he also collaborates with Hank on projects such as Crash Course and VidCon. This is what you can take away from his site:</w:t>
+        <w:t xml:space="preserve">The other half of the </w:t>
+      </w:r>
+      <w:r>
+        <w:rPr>
+          <w:rFonts w:hint="default" w:ascii="Times New Roman" w:hAnsi="Times New Roman" w:eastAsia="Georgia" w:cs="Times New Roman"/>
+          <w:i w:val="0"/>
+          <w:caps w:val="0"/>
+          <w:color w:val="333333"/>
+          <w:spacing w:val="-1"/>
+          <w:sz w:val="24"/>
+          <w:szCs w:val="24"/>
+          <w:shd w:val="clear" w:fill="FBFBFB"/>
+        </w:rPr>
+        <w:t>Vlogbrothers</w:t>
+      </w:r>
+      <w:r>
+        <w:rPr>
+          <w:rFonts w:hint="default" w:ascii="Times New Roman" w:hAnsi="Times New Roman" w:eastAsia="Georgia" w:cs="Times New Roman"/>
+          <w:i w:val="0"/>
+          <w:caps w:val="0"/>
+          <w:color w:val="333333"/>
+          <w:spacing w:val="-1"/>
+          <w:sz w:val="24"/>
+          <w:szCs w:val="24"/>
+          <w:shd w:val="clear" w:fill="FBFBFB"/>
+        </w:rPr>
+        <w:t xml:space="preserve">, John Green is best-known for his bestselling novels, though he also collaborates with Hank on projects such as Crash Course and VidCon. </w:t>
+      </w:r>
+      <w:r>
+        <w:rPr>
+          <w:rFonts w:hint="default" w:ascii="Times New Roman" w:hAnsi="Times New Roman" w:cs="Times New Roman"/>
+          <w:sz w:val="24"/>
+          <w:szCs w:val="24"/>
+        </w:rPr>
+        <w:t>Explaining how he can help you – With 3 published books under his belt, Josh could simply say “this is what I’ve done.” But he doesn’t get complacent. He not only describes what he does, but also “what’s in it for you.” This shows a commitment to serving his site visitors, which builds trust.</w:t>
       </w:r>
     </w:p>
     <w:p>
@@ -5548,67 +4308,20 @@
         <w:widowControl/>
         <w:numPr>
           <w:ilvl w:val="0"/>
-          <w:numId w:val="4"/>
+          <w:numId w:val="3"/>
         </w:numPr>
         <w:suppressLineNumbers w:val="0"/>
         <w:spacing w:before="120" w:beforeAutospacing="0" w:after="0" w:afterAutospacing="1"/>
-        <w:ind w:left="210" w:hanging="210"/>
-        <w:rPr>
-          <w:rFonts w:hint="default" w:ascii="Times New Roman" w:hAnsi="Times New Roman" w:cs="Times New Roman"/>
-          <w:sz w:val="24"/>
-          <w:szCs w:val="24"/>
-        </w:rPr>
-      </w:pPr>
-      <w:r>
-        <w:rPr>
-          <w:rStyle w:val="11"/>
-          <w:rFonts w:hint="default" w:ascii="Times New Roman" w:hAnsi="Times New Roman" w:eastAsia="Georgia" w:cs="Times New Roman"/>
-          <w:b/>
-          <w:i w:val="0"/>
-          <w:caps w:val="0"/>
-          <w:color w:val="333333"/>
-          <w:spacing w:val="0"/>
-          <w:sz w:val="24"/>
-          <w:szCs w:val="24"/>
-          <w:shd w:val="clear" w:fill="FBFBFB"/>
-        </w:rPr>
-        <w:t>Compact project showcase</w:t>
-      </w:r>
-      <w:r>
-        <w:rPr>
-          <w:rFonts w:hint="default" w:ascii="Times New Roman" w:hAnsi="Times New Roman" w:eastAsia="Georgia" w:cs="Times New Roman"/>
-          <w:i w:val="0"/>
-          <w:caps w:val="0"/>
-          <w:color w:val="333333"/>
-          <w:spacing w:val="0"/>
-          <w:sz w:val="24"/>
-          <w:szCs w:val="24"/>
-          <w:shd w:val="clear" w:fill="FBFBFB"/>
-        </w:rPr>
-        <w:t> – In one paragraph, John gives you everything you need to know about his major accomplishments. He includes links to his books, and then follows with links to his most acclaimed online projects. There’s also a link to learn more if you’re so inclined. This kind of summary is super helpful to include on your website, even if you’re not (yet) as accomplished as John. Give a concise summary; don’t overwhelm visitors with your life story right off the bat.</w:t>
-      </w:r>
-    </w:p>
-    <w:p>
-      <w:pPr>
-        <w:keepNext w:val="0"/>
-        <w:keepLines w:val="0"/>
-        <w:widowControl/>
-        <w:numPr>
-          <w:ilvl w:val="0"/>
-          <w:numId w:val="4"/>
-        </w:numPr>
-        <w:suppressLineNumbers w:val="0"/>
-        <w:spacing w:before="120" w:beforeAutospacing="0" w:after="0" w:afterAutospacing="1"/>
-        <w:ind w:left="210" w:hanging="210"/>
-        <w:rPr>
-          <w:rFonts w:hint="default" w:ascii="Times New Roman" w:hAnsi="Times New Roman" w:cs="Times New Roman"/>
-          <w:sz w:val="24"/>
-          <w:szCs w:val="24"/>
-        </w:rPr>
-      </w:pPr>
-      <w:r>
-        <w:rPr>
-          <w:rFonts w:hint="default" w:ascii="Times New Roman" w:hAnsi="Times New Roman" w:eastAsia="SimSun" w:cs="Times New Roman"/>
+        <w:ind w:left="0" w:leftChars="0" w:firstLine="0" w:firstLineChars="0"/>
+        <w:rPr>
+          <w:rFonts w:hint="default" w:ascii="Times New Roman" w:hAnsi="Times New Roman" w:cs="Times New Roman"/>
+          <w:sz w:val="24"/>
+          <w:szCs w:val="24"/>
+        </w:rPr>
+      </w:pPr>
+      <w:r>
+        <w:rPr>
+          <w:rFonts w:hint="default" w:ascii="Times New Roman" w:hAnsi="Times New Roman" w:cs="Times New Roman"/>
           <w:sz w:val="24"/>
           <w:szCs w:val="24"/>
         </w:rPr>
@@ -5616,15 +4329,15 @@
       </w:r>
       <w:r>
         <w:rPr>
-          <w:rFonts w:hint="default" w:ascii="Times New Roman" w:hAnsi="Times New Roman" w:eastAsia="SimSun" w:cs="Times New Roman"/>
-          <w:sz w:val="24"/>
-          <w:szCs w:val="24"/>
-        </w:rPr>
-        <w:instrText xml:space="preserve"> HYPERLINK "http://www.johngreenbooks.com/" </w:instrText>
-      </w:r>
-      <w:r>
-        <w:rPr>
-          <w:rFonts w:hint="default" w:ascii="Times New Roman" w:hAnsi="Times New Roman" w:eastAsia="SimSun" w:cs="Times New Roman"/>
+          <w:rFonts w:hint="default" w:ascii="Times New Roman" w:hAnsi="Times New Roman" w:cs="Times New Roman"/>
+          <w:sz w:val="24"/>
+          <w:szCs w:val="24"/>
+        </w:rPr>
+        <w:instrText xml:space="preserve"> HYPERLINK "https://joshkaufman.net/" \t "https://collegeinfogeek.com/personal-website-examples/_blank" </w:instrText>
+      </w:r>
+      <w:r>
+        <w:rPr>
+          <w:rFonts w:hint="default" w:ascii="Times New Roman" w:hAnsi="Times New Roman" w:cs="Times New Roman"/>
           <w:sz w:val="24"/>
           <w:szCs w:val="24"/>
         </w:rPr>
@@ -5632,18 +4345,71 @@
       </w:r>
       <w:r>
         <w:rPr>
-          <w:rStyle w:val="10"/>
-          <w:rFonts w:hint="default" w:ascii="Times New Roman" w:hAnsi="Times New Roman" w:eastAsia="SimSun" w:cs="Times New Roman"/>
-          <w:sz w:val="24"/>
-          <w:szCs w:val="24"/>
-        </w:rPr>
-        <w:t>http://www.johngreenbooks.com/</w:t>
-      </w:r>
-      <w:r>
-        <w:rPr>
-          <w:rFonts w:hint="default" w:ascii="Times New Roman" w:hAnsi="Times New Roman" w:eastAsia="SimSun" w:cs="Times New Roman"/>
-          <w:sz w:val="24"/>
-          <w:szCs w:val="24"/>
+          <w:rFonts w:hint="default" w:ascii="Times New Roman" w:hAnsi="Times New Roman" w:cs="Times New Roman"/>
+          <w:sz w:val="24"/>
+          <w:szCs w:val="24"/>
+        </w:rPr>
+        <w:t>Josh Kaufman</w:t>
+      </w:r>
+      <w:r>
+        <w:rPr>
+          <w:rFonts w:hint="default" w:ascii="Times New Roman" w:hAnsi="Times New Roman" w:cs="Times New Roman"/>
+          <w:sz w:val="24"/>
+          <w:szCs w:val="24"/>
+        </w:rPr>
+        <w:fldChar w:fldCharType="end"/>
+      </w:r>
+      <w:r>
+        <w:rPr>
+          <w:rFonts w:hint="default" w:ascii="Times New Roman" w:hAnsi="Times New Roman" w:cs="Times New Roman"/>
+          <w:sz w:val="24"/>
+          <w:szCs w:val="24"/>
+          <w:lang w:val="en-US"/>
+        </w:rPr>
+        <w:t xml:space="preserve"> </w:t>
+      </w:r>
+      <w:r>
+        <w:rPr>
+          <w:rFonts w:hint="default" w:ascii="Times New Roman" w:hAnsi="Times New Roman" w:cs="Times New Roman"/>
+          <w:sz w:val="24"/>
+          <w:szCs w:val="24"/>
+          <w:lang w:val="en-US"/>
+        </w:rPr>
+        <w:fldChar w:fldCharType="begin"/>
+      </w:r>
+      <w:r>
+        <w:rPr>
+          <w:rFonts w:hint="default" w:ascii="Times New Roman" w:hAnsi="Times New Roman" w:cs="Times New Roman"/>
+          <w:sz w:val="24"/>
+          <w:szCs w:val="24"/>
+          <w:lang w:val="en-US"/>
+        </w:rPr>
+        <w:instrText xml:space="preserve"> HYPERLINK "https://joshkaufman.net/" </w:instrText>
+      </w:r>
+      <w:r>
+        <w:rPr>
+          <w:rFonts w:hint="default" w:ascii="Times New Roman" w:hAnsi="Times New Roman" w:cs="Times New Roman"/>
+          <w:sz w:val="24"/>
+          <w:szCs w:val="24"/>
+          <w:lang w:val="en-US"/>
+        </w:rPr>
+        <w:fldChar w:fldCharType="separate"/>
+      </w:r>
+      <w:r>
+        <w:rPr>
+          <w:rFonts w:hint="default" w:ascii="Times New Roman" w:hAnsi="Times New Roman" w:cs="Times New Roman"/>
+          <w:sz w:val="24"/>
+          <w:szCs w:val="24"/>
+          <w:lang w:val="en-US"/>
+        </w:rPr>
+        <w:t>joshkaufman.net/</w:t>
+      </w:r>
+      <w:r>
+        <w:rPr>
+          <w:rFonts w:hint="default" w:ascii="Times New Roman" w:hAnsi="Times New Roman" w:cs="Times New Roman"/>
+          <w:sz w:val="24"/>
+          <w:szCs w:val="24"/>
+          <w:lang w:val="en-US"/>
         </w:rPr>
         <w:fldChar w:fldCharType="end"/>
       </w:r>
@@ -5665,164 +4431,8 @@
           <w:szCs w:val="24"/>
         </w:rPr>
       </w:pPr>
-      <w:r>
-        <w:rPr>
-          <w:rFonts w:hint="default" w:ascii="Times New Roman" w:hAnsi="Times New Roman" w:cs="Times New Roman"/>
-          <w:sz w:val="24"/>
-          <w:szCs w:val="24"/>
-        </w:rPr>
-        <w:t>Explaining how he can help you – With 3 published books under his belt, Josh could simply say “this is what I’ve done.” But he doesn’t get complacent. He not only describes what he does, but also “what’s in it for you.” This shows a commitment to serving his site visitors, which builds trust.</w:t>
-      </w:r>
-    </w:p>
-    <w:p>
-      <w:pPr>
-        <w:keepNext w:val="0"/>
-        <w:keepLines w:val="0"/>
-        <w:widowControl/>
-        <w:numPr>
-          <w:numId w:val="0"/>
-        </w:numPr>
-        <w:suppressLineNumbers w:val="0"/>
-        <w:spacing w:before="120" w:beforeAutospacing="0" w:after="0" w:afterAutospacing="1"/>
-        <w:ind w:leftChars="0"/>
-        <w:rPr>
-          <w:rFonts w:hint="default" w:ascii="Times New Roman" w:hAnsi="Times New Roman" w:cs="Times New Roman"/>
-          <w:sz w:val="24"/>
-          <w:szCs w:val="24"/>
-        </w:rPr>
-      </w:pPr>
-    </w:p>
-    <w:p>
-      <w:pPr>
-        <w:keepNext w:val="0"/>
-        <w:keepLines w:val="0"/>
-        <w:widowControl/>
-        <w:numPr>
-          <w:ilvl w:val="0"/>
-          <w:numId w:val="3"/>
-        </w:numPr>
-        <w:suppressLineNumbers w:val="0"/>
-        <w:spacing w:before="120" w:beforeAutospacing="0" w:after="0" w:afterAutospacing="1"/>
-        <w:ind w:left="0" w:leftChars="0" w:firstLine="0" w:firstLineChars="0"/>
-        <w:rPr>
-          <w:rFonts w:hint="default" w:ascii="Times New Roman" w:hAnsi="Times New Roman" w:cs="Times New Roman"/>
-          <w:sz w:val="24"/>
-          <w:szCs w:val="24"/>
-          <w:lang w:val="en-US"/>
-        </w:rPr>
-      </w:pPr>
-      <w:r>
-        <w:rPr>
-          <w:rFonts w:hint="default" w:ascii="Times New Roman" w:hAnsi="Times New Roman" w:cs="Times New Roman"/>
-          <w:sz w:val="24"/>
-          <w:szCs w:val="24"/>
-        </w:rPr>
-        <w:fldChar w:fldCharType="begin"/>
-      </w:r>
-      <w:r>
-        <w:rPr>
-          <w:rFonts w:hint="default" w:ascii="Times New Roman" w:hAnsi="Times New Roman" w:cs="Times New Roman"/>
-          <w:sz w:val="24"/>
-          <w:szCs w:val="24"/>
-        </w:rPr>
-        <w:instrText xml:space="preserve"> HYPERLINK "https://joshkaufman.net/" \t "https://collegeinfogeek.com/personal-website-examples/_blank" </w:instrText>
-      </w:r>
-      <w:r>
-        <w:rPr>
-          <w:rFonts w:hint="default" w:ascii="Times New Roman" w:hAnsi="Times New Roman" w:cs="Times New Roman"/>
-          <w:sz w:val="24"/>
-          <w:szCs w:val="24"/>
-        </w:rPr>
-        <w:fldChar w:fldCharType="separate"/>
-      </w:r>
-      <w:r>
-        <w:rPr>
-          <w:rFonts w:hint="default" w:ascii="Times New Roman" w:hAnsi="Times New Roman" w:cs="Times New Roman"/>
-          <w:sz w:val="24"/>
-          <w:szCs w:val="24"/>
-        </w:rPr>
-        <w:t>Josh Kaufman</w:t>
-      </w:r>
-      <w:r>
-        <w:rPr>
-          <w:rFonts w:hint="default" w:ascii="Times New Roman" w:hAnsi="Times New Roman" w:cs="Times New Roman"/>
-          <w:sz w:val="24"/>
-          <w:szCs w:val="24"/>
-        </w:rPr>
-        <w:fldChar w:fldCharType="end"/>
-      </w:r>
-      <w:r>
-        <w:rPr>
-          <w:rFonts w:hint="default" w:ascii="Times New Roman" w:hAnsi="Times New Roman" w:cs="Times New Roman"/>
-          <w:sz w:val="24"/>
-          <w:szCs w:val="24"/>
-          <w:lang w:val="en-US"/>
-        </w:rPr>
-        <w:t xml:space="preserve"> </w:t>
-      </w:r>
-      <w:r>
-        <w:rPr>
-          <w:rFonts w:hint="default" w:ascii="Times New Roman" w:hAnsi="Times New Roman" w:cs="Times New Roman"/>
-          <w:sz w:val="24"/>
-          <w:szCs w:val="24"/>
-          <w:lang w:val="en-US"/>
-        </w:rPr>
-        <w:fldChar w:fldCharType="begin"/>
-      </w:r>
-      <w:r>
-        <w:rPr>
-          <w:rFonts w:hint="default" w:ascii="Times New Roman" w:hAnsi="Times New Roman" w:cs="Times New Roman"/>
-          <w:sz w:val="24"/>
-          <w:szCs w:val="24"/>
-          <w:lang w:val="en-US"/>
-        </w:rPr>
-        <w:instrText xml:space="preserve"> HYPERLINK "https://joshkaufman.net/" </w:instrText>
-      </w:r>
-      <w:r>
-        <w:rPr>
-          <w:rFonts w:hint="default" w:ascii="Times New Roman" w:hAnsi="Times New Roman" w:cs="Times New Roman"/>
-          <w:sz w:val="24"/>
-          <w:szCs w:val="24"/>
-          <w:lang w:val="en-US"/>
-        </w:rPr>
-        <w:fldChar w:fldCharType="separate"/>
-      </w:r>
-      <w:r>
-        <w:rPr>
-          <w:rFonts w:hint="default" w:ascii="Times New Roman" w:hAnsi="Times New Roman" w:cs="Times New Roman"/>
-          <w:sz w:val="24"/>
-          <w:szCs w:val="24"/>
-          <w:lang w:val="en-US"/>
-        </w:rPr>
-        <w:t>joshkaufman.net/</w:t>
-      </w:r>
-      <w:r>
-        <w:rPr>
-          <w:rFonts w:hint="default" w:ascii="Times New Roman" w:hAnsi="Times New Roman" w:cs="Times New Roman"/>
-          <w:sz w:val="24"/>
-          <w:szCs w:val="24"/>
-          <w:lang w:val="en-US"/>
-        </w:rPr>
-        <w:fldChar w:fldCharType="end"/>
-      </w:r>
-    </w:p>
-    <w:p>
-      <w:pPr>
-        <w:keepNext w:val="0"/>
-        <w:keepLines w:val="0"/>
-        <w:widowControl/>
-        <w:numPr>
-          <w:numId w:val="0"/>
-        </w:numPr>
-        <w:suppressLineNumbers w:val="0"/>
-        <w:spacing w:before="120" w:beforeAutospacing="0" w:after="0" w:afterAutospacing="1"/>
-        <w:ind w:leftChars="0"/>
-        <w:rPr>
-          <w:rFonts w:hint="default" w:ascii="Times New Roman" w:hAnsi="Times New Roman" w:cs="Times New Roman"/>
-          <w:sz w:val="24"/>
-          <w:szCs w:val="24"/>
-        </w:rPr>
-      </w:pPr>
+      <w:bookmarkStart w:id="0" w:name="_GoBack"/>
+      <w:bookmarkEnd w:id="0"/>
       <w:r>
         <w:rPr>
           <w:rFonts w:hint="default" w:ascii="Times New Roman" w:hAnsi="Times New Roman" w:cs="Times New Roman"/>
@@ -7527,7 +6137,7 @@
         <w:widowControl/>
         <w:numPr>
           <w:ilvl w:val="0"/>
-          <w:numId w:val="5"/>
+          <w:numId w:val="4"/>
         </w:numPr>
         <w:suppressLineNumbers w:val="0"/>
         <w:jc w:val="left"/>
@@ -7582,7 +6192,7 @@
         <w:widowControl/>
         <w:numPr>
           <w:ilvl w:val="0"/>
-          <w:numId w:val="5"/>
+          <w:numId w:val="4"/>
         </w:numPr>
         <w:suppressLineNumbers w:val="0"/>
         <w:ind w:left="0" w:leftChars="0" w:firstLine="0" w:firstLineChars="0"/>
@@ -8311,155 +6921,6 @@
     </w:lvl>
   </w:abstractNum>
   <w:abstractNum w:abstractNumId="1">
-    <w:nsid w:val="DBDD8A45"/>
-    <w:multiLevelType w:val="multilevel"/>
-    <w:tmpl w:val="DBDD8A45"/>
-    <w:lvl w:ilvl="0" w:tentative="0">
-      <w:start w:val="1"/>
-      <w:numFmt w:val="bullet"/>
-      <w:lvlText w:val=""/>
-      <w:lvlJc w:val="left"/>
-      <w:pPr>
-        <w:tabs>
-          <w:tab w:val="left" w:pos="720"/>
-        </w:tabs>
-        <w:ind w:left="720" w:hanging="360"/>
-      </w:pPr>
-      <w:rPr>
-        <w:rFonts w:ascii="Symbol" w:hAnsi="Symbol" w:cs="Symbol"/>
-        <w:sz w:val="20"/>
-      </w:rPr>
-    </w:lvl>
-    <w:lvl w:ilvl="1" w:tentative="0">
-      <w:start w:val="1"/>
-      <w:numFmt w:val="bullet"/>
-      <w:lvlText w:val=""/>
-      <w:lvlJc w:val="left"/>
-      <w:pPr>
-        <w:tabs>
-          <w:tab w:val="left" w:pos="1440"/>
-        </w:tabs>
-        <w:ind w:left="1440" w:hanging="360"/>
-      </w:pPr>
-      <w:rPr>
-        <w:rFonts w:hint="default" w:ascii="Symbol" w:hAnsi="Symbol" w:cs="Symbol"/>
-        <w:sz w:val="20"/>
-      </w:rPr>
-    </w:lvl>
-    <w:lvl w:ilvl="2" w:tentative="0">
-      <w:start w:val="1"/>
-      <w:numFmt w:val="bullet"/>
-      <w:lvlText w:val=""/>
-      <w:lvlJc w:val="left"/>
-      <w:pPr>
-        <w:tabs>
-          <w:tab w:val="left" w:pos="2160"/>
-        </w:tabs>
-        <w:ind w:left="2160" w:hanging="360"/>
-      </w:pPr>
-      <w:rPr>
-        <w:rFonts w:hint="default" w:ascii="Symbol" w:hAnsi="Symbol" w:cs="Symbol"/>
-        <w:sz w:val="20"/>
-      </w:rPr>
-    </w:lvl>
-    <w:lvl w:ilvl="3" w:tentative="0">
-      <w:start w:val="1"/>
-      <w:numFmt w:val="bullet"/>
-      <w:lvlText w:val=""/>
-      <w:lvlJc w:val="left"/>
-      <w:pPr>
-        <w:tabs>
-          <w:tab w:val="left" w:pos="2880"/>
-        </w:tabs>
-        <w:ind w:left="2880" w:hanging="360"/>
-      </w:pPr>
-      <w:rPr>
-        <w:rFonts w:hint="default" w:ascii="Symbol" w:hAnsi="Symbol" w:cs="Symbol"/>
-        <w:sz w:val="20"/>
-      </w:rPr>
-    </w:lvl>
-    <w:lvl w:ilvl="4" w:tentative="0">
-      <w:start w:val="1"/>
-      <w:numFmt w:val="bullet"/>
-      <w:lvlText w:val=""/>
-      <w:lvlJc w:val="left"/>
-      <w:pPr>
-        <w:tabs>
-          <w:tab w:val="left" w:pos="3600"/>
-        </w:tabs>
-        <w:ind w:left="3600" w:hanging="360"/>
-      </w:pPr>
-      <w:rPr>
-        <w:rFonts w:hint="default" w:ascii="Symbol" w:hAnsi="Symbol" w:cs="Symbol"/>
-        <w:sz w:val="20"/>
-      </w:rPr>
-    </w:lvl>
-    <w:lvl w:ilvl="5" w:tentative="0">
-      <w:start w:val="1"/>
-      <w:numFmt w:val="bullet"/>
-      <w:lvlText w:val=""/>
-      <w:lvlJc w:val="left"/>
-      <w:pPr>
-        <w:tabs>
-          <w:tab w:val="left" w:pos="4320"/>
-        </w:tabs>
-        <w:ind w:left="4320" w:hanging="360"/>
-      </w:pPr>
-      <w:rPr>
-        <w:rFonts w:hint="default" w:ascii="Symbol" w:hAnsi="Symbol" w:cs="Symbol"/>
-        <w:sz w:val="20"/>
-      </w:rPr>
-    </w:lvl>
-    <w:lvl w:ilvl="6" w:tentative="0">
-      <w:start w:val="1"/>
-      <w:numFmt w:val="bullet"/>
-      <w:lvlText w:val=""/>
-      <w:lvlJc w:val="left"/>
-      <w:pPr>
-        <w:tabs>
-          <w:tab w:val="left" w:pos="5040"/>
-        </w:tabs>
-        <w:ind w:left="5040" w:hanging="360"/>
-      </w:pPr>
-      <w:rPr>
-        <w:rFonts w:hint="default" w:ascii="Symbol" w:hAnsi="Symbol" w:cs="Symbol"/>
-        <w:sz w:val="20"/>
-      </w:rPr>
-    </w:lvl>
-    <w:lvl w:ilvl="7" w:tentative="0">
-      <w:start w:val="1"/>
-      <w:numFmt w:val="bullet"/>
-      <w:lvlText w:val=""/>
-      <w:lvlJc w:val="left"/>
-      <w:pPr>
-        <w:tabs>
-          <w:tab w:val="left" w:pos="5760"/>
-        </w:tabs>
-        <w:ind w:left="5760" w:hanging="360"/>
-      </w:pPr>
-      <w:rPr>
-        <w:rFonts w:hint="default" w:ascii="Symbol" w:hAnsi="Symbol" w:cs="Symbol"/>
-        <w:sz w:val="20"/>
-      </w:rPr>
-    </w:lvl>
-    <w:lvl w:ilvl="8" w:tentative="0">
-      <w:start w:val="1"/>
-      <w:numFmt w:val="bullet"/>
-      <w:lvlText w:val=""/>
-      <w:lvlJc w:val="left"/>
-      <w:pPr>
-        <w:tabs>
-          <w:tab w:val="left" w:pos="6480"/>
-        </w:tabs>
-        <w:ind w:left="6480" w:hanging="360"/>
-      </w:pPr>
-      <w:rPr>
-        <w:rFonts w:hint="default" w:ascii="Symbol" w:hAnsi="Symbol" w:cs="Symbol"/>
-        <w:sz w:val="20"/>
-      </w:rPr>
-    </w:lvl>
-  </w:abstractNum>
-  <w:abstractNum w:abstractNumId="2">
     <w:nsid w:val="25CC4A4D"/>
     <w:multiLevelType w:val="singleLevel"/>
     <w:tmpl w:val="25CC4A4D"/>
@@ -8471,7 +6932,7 @@
       <w:lvlJc w:val="left"/>
     </w:lvl>
   </w:abstractNum>
-  <w:abstractNum w:abstractNumId="3">
+  <w:abstractNum w:abstractNumId="2">
     <w:nsid w:val="3D6F3BC7"/>
     <w:multiLevelType w:val="singleLevel"/>
     <w:tmpl w:val="3D6F3BC7"/>
@@ -8483,7 +6944,7 @@
       <w:lvlJc w:val="left"/>
     </w:lvl>
   </w:abstractNum>
-  <w:abstractNum w:abstractNumId="4">
+  <w:abstractNum w:abstractNumId="3">
     <w:nsid w:val="4D31D72E"/>
     <w:multiLevelType w:val="singleLevel"/>
     <w:tmpl w:val="4D31D72E"/>
@@ -8496,19 +6957,16 @@
     </w:lvl>
   </w:abstractNum>
   <w:num w:numId="1">
-    <w:abstractNumId w:val="3"/>
+    <w:abstractNumId w:val="2"/>
   </w:num>
   <w:num w:numId="2">
     <w:abstractNumId w:val="0"/>
   </w:num>
   <w:num w:numId="3">
-    <w:abstractNumId w:val="4"/>
+    <w:abstractNumId w:val="3"/>
   </w:num>
   <w:num w:numId="4">
     <w:abstractNumId w:val="1"/>
-  </w:num>
-  <w:num w:numId="5">
-    <w:abstractNumId w:val="2"/>
   </w:num>
 </w:numbering>
 </file>

</xml_diff>